<commit_message>
[Documentation] Update doc again...
</commit_message>
<xml_diff>
--- a/Documentation.docx
+++ b/Documentation.docx
@@ -9599,145 +9599,3292 @@
         </w:rPr>
         <w:t>Използва се при презареждане потребителски закупените сензори.</w:t>
       </w:r>
+    </w:p>
+    <w:p>
+      <w:pPr>
+        <w:jc w:val="both"/>
+        <w:rPr>
+          <w:rFonts w:cstheme="minorHAnsi"/>
+        </w:rPr>
+      </w:pPr>
+      <w:r>
+        <w:rPr>
+          <w:rFonts w:cstheme="minorHAnsi"/>
+          <w:b/>
+          <w:sz w:val="24"/>
+          <w:szCs w:val="24"/>
+        </w:rPr>
+        <w:t xml:space="preserve">Services </w:t>
+      </w:r>
+      <w:r>
+        <w:rPr>
+          <w:rFonts w:cstheme="minorHAnsi"/>
+        </w:rPr>
+        <w:t>-</w:t>
+      </w:r>
+      <w:r>
+        <w:rPr>
+          <w:rFonts w:cstheme="minorHAnsi"/>
+          <w:lang w:val="bg-BG"/>
+        </w:rPr>
+        <w:t xml:space="preserve"> </w:t>
+      </w:r>
+      <w:r>
+        <w:rPr>
+          <w:rFonts w:cstheme="minorHAnsi"/>
+        </w:rPr>
+        <w:t xml:space="preserve">.NET Core class library </w:t>
+      </w:r>
+      <w:r>
+        <w:rPr>
+          <w:rFonts w:cstheme="minorHAnsi"/>
+          <w:lang w:val="bg-BG"/>
+        </w:rPr>
+        <w:t>съдърщата бизнес логика относно операциите за четене/запис с базата данни. Съдържа следните класове и интерфейси:</w:t>
+      </w:r>
+    </w:p>
+    <w:p>
+      <w:pPr>
+        <w:pStyle w:val="ListParagraph"/>
+        <w:numPr>
+          <w:ilvl w:val="0"/>
+          <w:numId w:val="14"/>
+        </w:numPr>
+        <w:jc w:val="both"/>
+        <w:rPr>
+          <w:rFonts w:cstheme="minorHAnsi"/>
+          <w:b/>
+          <w:i/>
+          <w:lang w:val="bg-BG"/>
+        </w:rPr>
+      </w:pPr>
+      <w:r>
+        <w:rPr>
+          <w:rFonts w:cstheme="minorHAnsi"/>
+          <w:b/>
+          <w:i/>
+        </w:rPr>
+        <w:t xml:space="preserve">IEmailService </w:t>
+      </w:r>
+      <w:r>
+        <w:rPr>
+          <w:rFonts w:cstheme="minorHAnsi"/>
+          <w:b/>
+          <w:i/>
+        </w:rPr>
+        <w:t>–</w:t>
+      </w:r>
+      <w:r>
+        <w:rPr>
+          <w:rFonts w:cstheme="minorHAnsi"/>
+          <w:b/>
+          <w:i/>
+        </w:rPr>
+        <w:t xml:space="preserve"> EmailService</w:t>
+      </w:r>
+      <w:r>
+        <w:rPr>
+          <w:rFonts w:cstheme="minorHAnsi"/>
+        </w:rPr>
+        <w:t xml:space="preserve"> – </w:t>
+      </w:r>
+      <w:r>
+        <w:rPr>
+          <w:rFonts w:cstheme="minorHAnsi"/>
+          <w:lang w:val="bg-BG"/>
+        </w:rPr>
+        <w:t>Използва се за генериране и изпращане на съобщения по даден имейл адрес.</w:t>
+      </w:r>
+    </w:p>
+    <w:p>
+      <w:pPr>
+        <w:pStyle w:val="ListParagraph"/>
+        <w:numPr>
+          <w:ilvl w:val="0"/>
+          <w:numId w:val="14"/>
+        </w:numPr>
+        <w:jc w:val="both"/>
+        <w:rPr>
+          <w:rFonts w:cstheme="minorHAnsi"/>
+          <w:b/>
+          <w:i/>
+          <w:lang w:val="bg-BG"/>
+        </w:rPr>
+      </w:pPr>
+      <w:r>
+        <w:rPr>
+          <w:rFonts w:cstheme="minorHAnsi"/>
+          <w:b/>
+          <w:i/>
+        </w:rPr>
+        <w:t xml:space="preserve">SensorDataFetchHostedService </w:t>
+      </w:r>
+      <w:r>
+        <w:rPr>
+          <w:rFonts w:cstheme="minorHAnsi"/>
+        </w:rPr>
+        <w:t xml:space="preserve">- </w:t>
+      </w:r>
+      <w:r>
+        <w:rPr>
+          <w:rFonts w:cstheme="minorHAnsi"/>
+          <w:lang w:val="bg-BG"/>
+        </w:rPr>
+        <w:t>.</w:t>
+      </w:r>
+      <w:r>
+        <w:rPr>
+          <w:rFonts w:cstheme="minorHAnsi"/>
+        </w:rPr>
+        <w:t>NET Core Hosted Service</w:t>
+      </w:r>
+      <w:r>
+        <w:rPr>
+          <w:rFonts w:cstheme="minorHAnsi"/>
+          <w:lang w:val="bg-BG"/>
+        </w:rPr>
+        <w:t xml:space="preserve">, който работи на заден фон, докато уеб приложението е стартирано. Служи за актуализиране на стойностите на сензорите като прави </w:t>
+      </w:r>
+      <w:r>
+        <w:rPr>
+          <w:rFonts w:cstheme="minorHAnsi"/>
+        </w:rPr>
+        <w:t>API</w:t>
+      </w:r>
+      <w:r>
+        <w:rPr>
+          <w:rFonts w:cstheme="minorHAnsi"/>
+          <w:lang w:val="bg-BG"/>
+        </w:rPr>
+        <w:t xml:space="preserve"> заявка към </w:t>
+      </w:r>
+      <w:r>
+        <w:rPr>
+          <w:rFonts w:cstheme="minorHAnsi"/>
+        </w:rPr>
+        <w:t>SensorDataController</w:t>
+      </w:r>
+      <w:r>
+        <w:rPr>
+          <w:rFonts w:cstheme="minorHAnsi"/>
+          <w:lang w:val="bg-BG"/>
+        </w:rPr>
+        <w:t xml:space="preserve"> на всеки 10 секунди. След като получи данните за сензорите</w:t>
+      </w:r>
+      <w:r>
+        <w:rPr>
+          <w:rFonts w:cstheme="minorHAnsi"/>
+          <w:lang w:val="bg-BG"/>
+        </w:rPr>
+        <w:t xml:space="preserve"> актуализира тези стойности на съответните потребителски сензори в базата данни.</w:t>
+      </w:r>
+    </w:p>
+    <w:p>
+      <w:pPr>
+        <w:pStyle w:val="ListParagraph"/>
+        <w:numPr>
+          <w:ilvl w:val="0"/>
+          <w:numId w:val="14"/>
+        </w:numPr>
+        <w:jc w:val="both"/>
+        <w:rPr>
+          <w:rFonts w:cstheme="minorHAnsi"/>
+          <w:b/>
+          <w:i/>
+          <w:lang w:val="bg-BG"/>
+        </w:rPr>
+      </w:pPr>
+      <w:r>
+        <w:rPr>
+          <w:rFonts w:cstheme="minorHAnsi"/>
+          <w:b/>
+          <w:i/>
+        </w:rPr>
+        <w:t xml:space="preserve">ISensorDataService - SensorDataService </w:t>
+      </w:r>
+      <w:r>
+        <w:rPr>
+          <w:rFonts w:cstheme="minorHAnsi"/>
+          <w:lang w:val="bg-BG"/>
+        </w:rPr>
+        <w:t>– Връща всички сензори като генерира произволна стойност за всеки един от тях в рамките на неговия обхват и тип.</w:t>
+      </w:r>
+    </w:p>
+    <w:p>
+      <w:pPr>
+        <w:pStyle w:val="ListParagraph"/>
+        <w:numPr>
+          <w:ilvl w:val="0"/>
+          <w:numId w:val="14"/>
+        </w:numPr>
+        <w:jc w:val="both"/>
+        <w:rPr>
+          <w:rFonts w:cstheme="minorHAnsi"/>
+          <w:b/>
+          <w:i/>
+          <w:lang w:val="bg-BG"/>
+        </w:rPr>
+      </w:pPr>
+      <w:r>
+        <w:rPr>
+          <w:rFonts w:cstheme="minorHAnsi"/>
+          <w:b/>
+          <w:i/>
+        </w:rPr>
+        <w:t xml:space="preserve">ISensorPropertyService </w:t>
+      </w:r>
+      <w:r>
+        <w:rPr>
+          <w:rFonts w:cstheme="minorHAnsi"/>
+          <w:b/>
+          <w:i/>
+          <w:lang w:val="bg-BG"/>
+        </w:rPr>
+        <w:t>–</w:t>
+      </w:r>
+      <w:r>
+        <w:rPr>
+          <w:rFonts w:cstheme="minorHAnsi"/>
+          <w:b/>
+          <w:i/>
+        </w:rPr>
+        <w:t xml:space="preserve"> SensorPropertyService </w:t>
+      </w:r>
+      <w:r>
+        <w:rPr>
+          <w:rFonts w:cstheme="minorHAnsi"/>
+        </w:rPr>
+        <w:t xml:space="preserve">– </w:t>
+      </w:r>
+      <w:r>
+        <w:rPr>
+          <w:rFonts w:cstheme="minorHAnsi"/>
+          <w:lang w:val="bg-BG"/>
+        </w:rPr>
+        <w:t xml:space="preserve">Използва се за осъществяване на </w:t>
+      </w:r>
+      <w:r>
+        <w:rPr>
+          <w:rFonts w:cstheme="minorHAnsi"/>
+        </w:rPr>
+        <w:t xml:space="preserve">CRUD </w:t>
+      </w:r>
+      <w:r>
+        <w:rPr>
+          <w:rFonts w:cstheme="minorHAnsi"/>
+          <w:lang w:val="bg-BG"/>
+        </w:rPr>
+        <w:t xml:space="preserve">операциите за настройка на сензорите предоставени от </w:t>
+      </w:r>
+      <w:r>
+        <w:rPr>
+          <w:rFonts w:cstheme="minorHAnsi"/>
+        </w:rPr>
+        <w:t>SensorPropertyController</w:t>
+      </w:r>
+      <w:r>
+        <w:rPr>
+          <w:rFonts w:cstheme="minorHAnsi"/>
+          <w:lang w:val="bg-BG"/>
+        </w:rPr>
+        <w:t>.</w:t>
+      </w:r>
+    </w:p>
+    <w:p>
+      <w:pPr>
+        <w:pStyle w:val="ListParagraph"/>
+        <w:numPr>
+          <w:ilvl w:val="0"/>
+          <w:numId w:val="14"/>
+        </w:numPr>
+        <w:jc w:val="both"/>
+        <w:rPr>
+          <w:rFonts w:cstheme="minorHAnsi"/>
+          <w:b/>
+          <w:i/>
+          <w:lang w:val="bg-BG"/>
+        </w:rPr>
+      </w:pPr>
+      <w:r>
+        <w:rPr>
+          <w:rFonts w:cstheme="minorHAnsi"/>
+          <w:b/>
+          <w:i/>
+        </w:rPr>
+        <w:t xml:space="preserve">ISensorService </w:t>
+      </w:r>
+      <w:r>
+        <w:rPr>
+          <w:rFonts w:cstheme="minorHAnsi"/>
+          <w:b/>
+          <w:i/>
+          <w:lang w:val="bg-BG"/>
+        </w:rPr>
+        <w:t>–</w:t>
+      </w:r>
+      <w:r>
+        <w:rPr>
+          <w:rFonts w:cstheme="minorHAnsi"/>
+          <w:b/>
+          <w:i/>
+        </w:rPr>
+        <w:t xml:space="preserve"> SensorService </w:t>
+      </w:r>
+      <w:r>
+        <w:rPr>
+          <w:rFonts w:cstheme="minorHAnsi"/>
+        </w:rPr>
+        <w:t xml:space="preserve">- </w:t>
+      </w:r>
+      <w:r>
+        <w:rPr>
+          <w:rFonts w:cstheme="minorHAnsi"/>
+          <w:lang w:val="bg-BG"/>
+        </w:rPr>
+        <w:t xml:space="preserve">Използва се за осъществяване на </w:t>
+      </w:r>
+      <w:r>
+        <w:rPr>
+          <w:rFonts w:cstheme="minorHAnsi"/>
+        </w:rPr>
+        <w:t xml:space="preserve">CRUD </w:t>
+      </w:r>
+      <w:r>
+        <w:rPr>
+          <w:rFonts w:cstheme="minorHAnsi"/>
+          <w:lang w:val="bg-BG"/>
+        </w:rPr>
+        <w:t>операциите</w:t>
+      </w:r>
+      <w:r>
+        <w:rPr>
+          <w:rFonts w:cstheme="minorHAnsi"/>
+        </w:rPr>
+        <w:t xml:space="preserve"> NA </w:t>
+      </w:r>
+      <w:r>
+        <w:rPr>
+          <w:rFonts w:cstheme="minorHAnsi"/>
+          <w:lang w:val="bg-BG"/>
+        </w:rPr>
+        <w:t xml:space="preserve">сензорите предоставени от </w:t>
+      </w:r>
+      <w:r>
+        <w:rPr>
+          <w:rFonts w:cstheme="minorHAnsi"/>
+        </w:rPr>
+        <w:t>SensorController</w:t>
+      </w:r>
+      <w:r>
+        <w:rPr>
+          <w:rFonts w:cstheme="minorHAnsi"/>
+        </w:rPr>
+        <w:t>.</w:t>
+      </w:r>
+    </w:p>
+    <w:p>
+      <w:pPr>
+        <w:pStyle w:val="ListParagraph"/>
+        <w:numPr>
+          <w:ilvl w:val="0"/>
+          <w:numId w:val="14"/>
+        </w:numPr>
+        <w:jc w:val="both"/>
+        <w:rPr>
+          <w:rFonts w:cstheme="minorHAnsi"/>
+          <w:b/>
+          <w:i/>
+          <w:lang w:val="bg-BG"/>
+        </w:rPr>
+      </w:pPr>
+      <w:r>
+        <w:rPr>
+          <w:rFonts w:cstheme="minorHAnsi"/>
+          <w:b/>
+          <w:i/>
+        </w:rPr>
+        <w:t xml:space="preserve">IUserSensorService </w:t>
+      </w:r>
+      <w:r>
+        <w:rPr>
+          <w:rFonts w:cstheme="minorHAnsi"/>
+          <w:b/>
+          <w:i/>
+          <w:lang w:val="bg-BG"/>
+        </w:rPr>
+        <w:t>–</w:t>
+      </w:r>
+      <w:r>
+        <w:rPr>
+          <w:rFonts w:cstheme="minorHAnsi"/>
+          <w:b/>
+          <w:i/>
+        </w:rPr>
+        <w:t xml:space="preserve"> UserSensorService</w:t>
+      </w:r>
+      <w:r>
+        <w:rPr>
+          <w:rFonts w:cstheme="minorHAnsi"/>
+          <w:b/>
+          <w:i/>
+          <w:lang w:val="bg-BG"/>
+        </w:rPr>
+        <w:t xml:space="preserve"> </w:t>
+      </w:r>
+      <w:r>
+        <w:rPr>
+          <w:rFonts w:cstheme="minorHAnsi"/>
+          <w:lang w:val="bg-BG"/>
+        </w:rPr>
+        <w:t>-</w:t>
+      </w:r>
+      <w:r>
+        <w:rPr>
+          <w:rFonts w:cstheme="minorHAnsi"/>
+          <w:b/>
+          <w:i/>
+        </w:rPr>
+        <w:t xml:space="preserve"> </w:t>
+      </w:r>
+      <w:r>
+        <w:rPr>
+          <w:rFonts w:cstheme="minorHAnsi"/>
+          <w:lang w:val="bg-BG"/>
+        </w:rPr>
+        <w:t xml:space="preserve">Използва се за осъществяване на </w:t>
+      </w:r>
+      <w:r>
+        <w:rPr>
+          <w:rFonts w:cstheme="minorHAnsi"/>
+        </w:rPr>
+        <w:t xml:space="preserve">CRUD </w:t>
+      </w:r>
+      <w:r>
+        <w:rPr>
+          <w:rFonts w:cstheme="minorHAnsi"/>
+          <w:lang w:val="bg-BG"/>
+        </w:rPr>
+        <w:t>операциите на потребителските сензори</w:t>
+      </w:r>
+      <w:r>
+        <w:rPr>
+          <w:rFonts w:cstheme="minorHAnsi"/>
+          <w:lang w:val="bg-BG"/>
+        </w:rPr>
+        <w:t xml:space="preserve"> предоставени от </w:t>
+      </w:r>
+      <w:r>
+        <w:rPr>
+          <w:rFonts w:cstheme="minorHAnsi"/>
+        </w:rPr>
+        <w:t>UserSensorController</w:t>
+      </w:r>
+      <w:r>
+        <w:rPr>
+          <w:rFonts w:cstheme="minorHAnsi"/>
+        </w:rPr>
+        <w:t>.</w:t>
+      </w:r>
+    </w:p>
+    <w:p>
+      <w:pPr>
+        <w:rPr>
+          <w:rFonts w:cstheme="minorHAnsi"/>
+        </w:rPr>
+      </w:pPr>
+      <w:r>
+        <w:rPr>
+          <w:rFonts w:cstheme="minorHAnsi"/>
+          <w:b/>
+          <w:sz w:val="24"/>
+          <w:szCs w:val="24"/>
+        </w:rPr>
+        <w:t xml:space="preserve">Common </w:t>
+      </w:r>
+      <w:r>
+        <w:rPr>
+          <w:rFonts w:cstheme="minorHAnsi"/>
+        </w:rPr>
+        <w:t xml:space="preserve">- .NET Core class library </w:t>
+      </w:r>
+      <w:r>
+        <w:rPr>
+          <w:rFonts w:cstheme="minorHAnsi"/>
+          <w:lang w:val="bg-BG"/>
+        </w:rPr>
+        <w:t>съдърщата логика, която може да бъде използвана от няколко проекта. Съдържа следн</w:t>
+      </w:r>
+      <w:r>
+        <w:rPr>
+          <w:rFonts w:cstheme="minorHAnsi"/>
+          <w:lang w:val="bg-BG"/>
+        </w:rPr>
+        <w:t>ото разпределение</w:t>
+      </w:r>
+    </w:p>
+    <w:p>
+      <w:pPr>
+        <w:pStyle w:val="ListParagraph"/>
+        <w:numPr>
+          <w:ilvl w:val="3"/>
+          <w:numId w:val="12"/>
+        </w:numPr>
+        <w:rPr>
+          <w:rFonts w:cstheme="minorHAnsi"/>
+          <w:i/>
+        </w:rPr>
+      </w:pPr>
+      <w:r>
+        <w:rPr>
+          <w:rFonts w:cstheme="minorHAnsi"/>
+          <w:b/>
+          <w:i/>
+        </w:rPr>
+        <w:t>Extensions</w:t>
+      </w:r>
+      <w:r>
+        <w:rPr>
+          <w:rFonts w:cstheme="minorHAnsi"/>
+          <w:b/>
+          <w:i/>
+        </w:rPr>
+        <w:t xml:space="preserve"> </w:t>
+      </w:r>
+      <w:r>
+        <w:rPr>
+          <w:rFonts w:cstheme="minorHAnsi"/>
+        </w:rPr>
+        <w:t xml:space="preserve">– </w:t>
+      </w:r>
+      <w:r>
+        <w:rPr>
+          <w:rFonts w:cstheme="minorHAnsi"/>
+          <w:lang w:val="bg-BG"/>
+        </w:rPr>
+        <w:t>Сърдържа класове разширяващи функционално други класове.</w:t>
+      </w:r>
+    </w:p>
+    <w:p>
+      <w:pPr>
+        <w:pStyle w:val="ListParagraph"/>
+        <w:numPr>
+          <w:ilvl w:val="4"/>
+          <w:numId w:val="12"/>
+        </w:numPr>
+        <w:rPr>
+          <w:rFonts w:cstheme="minorHAnsi"/>
+          <w:i/>
+        </w:rPr>
+      </w:pPr>
+      <w:r>
+        <w:rPr>
+          <w:rFonts w:cstheme="minorHAnsi"/>
+          <w:b/>
+          <w:i/>
+        </w:rPr>
+        <w:t xml:space="preserve"> </w:t>
+      </w:r>
+      <w:r>
+        <w:rPr>
+          <w:rFonts w:cstheme="minorHAnsi"/>
+          <w:b/>
+          <w:i/>
+        </w:rPr>
+        <w:t xml:space="preserve">ClaimsPrincipalExtensions </w:t>
+      </w:r>
+      <w:r>
+        <w:rPr>
+          <w:rFonts w:cstheme="minorHAnsi"/>
+        </w:rPr>
+        <w:t xml:space="preserve">– </w:t>
+      </w:r>
+      <w:r>
+        <w:rPr>
+          <w:rFonts w:cstheme="minorHAnsi"/>
+          <w:lang w:val="bg-BG"/>
+        </w:rPr>
+        <w:t xml:space="preserve">Съдържа метод </w:t>
+      </w:r>
+      <w:r>
+        <w:rPr>
+          <w:rFonts w:cstheme="minorHAnsi"/>
+        </w:rPr>
+        <w:t>GetId()</w:t>
+      </w:r>
+      <w:r>
+        <w:rPr>
+          <w:rFonts w:cstheme="minorHAnsi"/>
+          <w:lang w:val="bg-BG"/>
+        </w:rPr>
+        <w:t xml:space="preserve">, който връща </w:t>
+      </w:r>
+      <w:r>
+        <w:rPr>
+          <w:rFonts w:cstheme="minorHAnsi"/>
+        </w:rPr>
+        <w:t>Id</w:t>
+      </w:r>
+      <w:r>
+        <w:rPr>
+          <w:rFonts w:cstheme="minorHAnsi"/>
+          <w:lang w:val="bg-BG"/>
+        </w:rPr>
+        <w:t xml:space="preserve"> стойността на автентикирания потребител.</w:t>
+      </w:r>
+    </w:p>
+    <w:p>
+      <w:pPr>
+        <w:pStyle w:val="ListParagraph"/>
+        <w:numPr>
+          <w:ilvl w:val="4"/>
+          <w:numId w:val="12"/>
+        </w:numPr>
+        <w:rPr>
+          <w:rFonts w:cstheme="minorHAnsi"/>
+          <w:i/>
+        </w:rPr>
+      </w:pPr>
+      <w:r>
+        <w:rPr>
+          <w:rFonts w:cstheme="minorHAnsi"/>
+          <w:b/>
+          <w:i/>
+        </w:rPr>
+        <w:t xml:space="preserve">IApplicationBuilderExtensions </w:t>
+      </w:r>
+      <w:r>
+        <w:rPr>
+          <w:rFonts w:cstheme="minorHAnsi"/>
+        </w:rPr>
+        <w:t>–</w:t>
+      </w:r>
+      <w:r>
+        <w:rPr>
+          <w:rFonts w:cstheme="minorHAnsi"/>
+          <w:lang w:val="bg-BG"/>
+        </w:rPr>
+        <w:t xml:space="preserve"> Съдържа </w:t>
+      </w:r>
+      <w:r>
+        <w:rPr>
+          <w:rFonts w:cstheme="minorHAnsi"/>
+        </w:rPr>
+        <w:t xml:space="preserve">UseErrorLogging() </w:t>
+      </w:r>
+      <w:r>
+        <w:rPr>
+          <w:rFonts w:cstheme="minorHAnsi"/>
+          <w:lang w:val="bg-BG"/>
+        </w:rPr>
+        <w:t xml:space="preserve">и </w:t>
+      </w:r>
+      <w:r>
+        <w:rPr>
+          <w:rFonts w:cstheme="minorHAnsi"/>
+        </w:rPr>
+        <w:t>UseErrorHandling()</w:t>
+      </w:r>
+      <w:r>
+        <w:rPr>
+          <w:rFonts w:cstheme="minorHAnsi"/>
+          <w:lang w:val="bg-BG"/>
+        </w:rPr>
+        <w:t xml:space="preserve"> методи, които свързват </w:t>
+      </w:r>
+      <w:r>
+        <w:rPr>
+          <w:rFonts w:cstheme="minorHAnsi"/>
+        </w:rPr>
+        <w:t>Middleware</w:t>
+      </w:r>
+      <w:r>
+        <w:rPr>
+          <w:rFonts w:cstheme="minorHAnsi"/>
+          <w:lang w:val="bg-BG"/>
+        </w:rPr>
+        <w:t>-ите към основните настройки на приложението.</w:t>
+      </w:r>
+    </w:p>
+    <w:p>
+      <w:pPr>
+        <w:pStyle w:val="ListParagraph"/>
+        <w:numPr>
+          <w:ilvl w:val="4"/>
+          <w:numId w:val="12"/>
+        </w:numPr>
+        <w:rPr>
+          <w:rFonts w:cstheme="minorHAnsi"/>
+          <w:i/>
+        </w:rPr>
+      </w:pPr>
+      <w:r>
+        <w:rPr>
+          <w:rFonts w:cstheme="minorHAnsi"/>
+          <w:b/>
+          <w:i/>
+        </w:rPr>
+        <w:t xml:space="preserve">JsonHelper </w:t>
+      </w:r>
+      <w:r>
+        <w:rPr>
+          <w:rFonts w:cstheme="minorHAnsi"/>
+        </w:rPr>
+        <w:t xml:space="preserve">– </w:t>
+      </w:r>
+      <w:r>
+        <w:rPr>
+          <w:rFonts w:cstheme="minorHAnsi"/>
+          <w:lang w:val="bg-BG"/>
+        </w:rPr>
+        <w:t xml:space="preserve">Съдържа помощни методи, които сериализират/десериализират </w:t>
+      </w:r>
+      <w:r>
+        <w:rPr>
+          <w:rFonts w:cstheme="minorHAnsi"/>
+        </w:rPr>
+        <w:t xml:space="preserve">Stream </w:t>
+      </w:r>
+      <w:r>
+        <w:rPr>
+          <w:rFonts w:cstheme="minorHAnsi"/>
+          <w:lang w:val="bg-BG"/>
+        </w:rPr>
+        <w:t xml:space="preserve">обекти в </w:t>
+      </w:r>
+      <w:r>
+        <w:rPr>
+          <w:rFonts w:cstheme="minorHAnsi"/>
+        </w:rPr>
+        <w:t xml:space="preserve">JSON </w:t>
+      </w:r>
+      <w:r>
+        <w:rPr>
+          <w:rFonts w:cstheme="minorHAnsi"/>
+          <w:lang w:val="bg-BG"/>
+        </w:rPr>
+        <w:t>и обратно.</w:t>
+      </w:r>
+    </w:p>
+    <w:p>
+      <w:pPr>
+        <w:pStyle w:val="ListParagraph"/>
+        <w:numPr>
+          <w:ilvl w:val="3"/>
+          <w:numId w:val="12"/>
+        </w:numPr>
+        <w:rPr>
+          <w:rFonts w:cstheme="minorHAnsi"/>
+          <w:i/>
+        </w:rPr>
+      </w:pPr>
+      <w:r>
+        <w:rPr>
+          <w:rFonts w:cstheme="minorHAnsi"/>
+          <w:b/>
+          <w:i/>
+        </w:rPr>
+        <w:t xml:space="preserve">Middlewares </w:t>
+      </w:r>
+      <w:r>
+        <w:rPr>
+          <w:rFonts w:cstheme="minorHAnsi"/>
+        </w:rPr>
+        <w:t xml:space="preserve">– </w:t>
+      </w:r>
+      <w:r>
+        <w:rPr>
+          <w:rFonts w:cstheme="minorHAnsi"/>
+          <w:lang w:val="bg-BG"/>
+        </w:rPr>
+        <w:t>Служат за допълнителна логика преди/след достигане на заявката до контролерите.</w:t>
+      </w:r>
+    </w:p>
+    <w:p>
+      <w:pPr>
+        <w:pStyle w:val="ListParagraph"/>
+        <w:numPr>
+          <w:ilvl w:val="4"/>
+          <w:numId w:val="12"/>
+        </w:numPr>
+        <w:rPr>
+          <w:rFonts w:cstheme="minorHAnsi"/>
+          <w:i/>
+        </w:rPr>
+      </w:pPr>
+      <w:r>
+        <w:rPr>
+          <w:rFonts w:cstheme="minorHAnsi"/>
+          <w:b/>
+          <w:i/>
+        </w:rPr>
+        <w:t xml:space="preserve">ErrorHandlingMiddleware </w:t>
+      </w:r>
+      <w:r>
+        <w:rPr>
+          <w:rFonts w:cstheme="minorHAnsi"/>
+        </w:rPr>
+        <w:t>–</w:t>
+      </w:r>
+      <w:r>
+        <w:rPr>
+          <w:rFonts w:cstheme="minorHAnsi"/>
+          <w:lang w:val="bg-BG"/>
+        </w:rPr>
+        <w:t xml:space="preserve"> Ако възникне изключение пренасочва към </w:t>
+      </w:r>
+      <w:r>
+        <w:rPr>
+          <w:rFonts w:cstheme="minorHAnsi"/>
+        </w:rPr>
+        <w:t xml:space="preserve">ErrorController </w:t>
+      </w:r>
+      <w:r>
+        <w:rPr>
+          <w:rFonts w:cstheme="minorHAnsi"/>
+          <w:lang w:val="bg-BG"/>
+        </w:rPr>
+        <w:t xml:space="preserve">със съответния </w:t>
+      </w:r>
+      <w:r>
+        <w:rPr>
+          <w:rFonts w:cstheme="minorHAnsi"/>
+        </w:rPr>
+        <w:t xml:space="preserve">Action </w:t>
+      </w:r>
+      <w:r>
+        <w:rPr>
+          <w:rFonts w:cstheme="minorHAnsi"/>
+          <w:lang w:val="bg-BG"/>
+        </w:rPr>
+        <w:t>спрямо статус кода на отговора от заявката за „страницата не е намерена“</w:t>
+      </w:r>
+      <w:r>
+        <w:rPr>
+          <w:rFonts w:cstheme="minorHAnsi"/>
+        </w:rPr>
+        <w:t xml:space="preserve"> </w:t>
+      </w:r>
+      <w:r>
+        <w:rPr>
+          <w:rFonts w:cstheme="minorHAnsi"/>
+          <w:lang w:val="bg-BG"/>
+        </w:rPr>
+        <w:t>или за „грешка в сървъра“.</w:t>
+      </w:r>
+    </w:p>
+    <w:p>
+      <w:pPr>
+        <w:pStyle w:val="ListParagraph"/>
+        <w:numPr>
+          <w:ilvl w:val="4"/>
+          <w:numId w:val="12"/>
+        </w:numPr>
+        <w:rPr>
+          <w:rFonts w:cstheme="minorHAnsi"/>
+          <w:i/>
+        </w:rPr>
+      </w:pPr>
+      <w:r>
+        <w:rPr>
+          <w:rFonts w:cstheme="minorHAnsi"/>
+          <w:b/>
+          <w:i/>
+        </w:rPr>
+        <w:t xml:space="preserve">ErrorLoggingMiddleware </w:t>
+      </w:r>
+      <w:r>
+        <w:rPr>
+          <w:rFonts w:cstheme="minorHAnsi"/>
+        </w:rPr>
+        <w:t xml:space="preserve">– </w:t>
+      </w:r>
+      <w:r>
+        <w:rPr>
+          <w:rFonts w:cstheme="minorHAnsi"/>
+          <w:lang w:val="bg-BG"/>
+        </w:rPr>
+        <w:t xml:space="preserve">Служи за логване на възникнали изключения при </w:t>
+      </w:r>
+      <w:r>
+        <w:rPr>
+          <w:rFonts w:cstheme="minorHAnsi"/>
+        </w:rPr>
+        <w:t>HTTP</w:t>
+      </w:r>
+      <w:r>
+        <w:rPr>
+          <w:rFonts w:cstheme="minorHAnsi"/>
+          <w:lang w:val="bg-BG"/>
+        </w:rPr>
+        <w:t xml:space="preserve"> заявките.</w:t>
+      </w:r>
+    </w:p>
+    <w:p>
+      <w:pPr>
+        <w:pStyle w:val="ListParagraph"/>
+        <w:numPr>
+          <w:ilvl w:val="3"/>
+          <w:numId w:val="12"/>
+        </w:numPr>
+        <w:rPr>
+          <w:rFonts w:cstheme="minorHAnsi"/>
+          <w:b/>
+          <w:i/>
+        </w:rPr>
+      </w:pPr>
+      <w:r>
+        <w:rPr>
+          <w:rFonts w:cstheme="minorHAnsi"/>
+          <w:b/>
+          <w:i/>
+        </w:rPr>
+        <w:lastRenderedPageBreak/>
+        <w:t>WebClients</w:t>
+      </w:r>
+      <w:r>
+        <w:rPr>
+          <w:rFonts w:cstheme="minorHAnsi"/>
+          <w:b/>
+          <w:i/>
+        </w:rPr>
+        <w:t xml:space="preserve"> </w:t>
+      </w:r>
+      <w:r>
+        <w:rPr>
+          <w:rFonts w:cstheme="minorHAnsi"/>
+        </w:rPr>
+        <w:t xml:space="preserve">– </w:t>
+      </w:r>
+      <w:r>
+        <w:rPr>
+          <w:rFonts w:cstheme="minorHAnsi"/>
+          <w:lang w:val="bg-BG"/>
+        </w:rPr>
+        <w:t>Съдържа клиент, който служи</w:t>
+      </w:r>
+      <w:r>
+        <w:rPr>
+          <w:rFonts w:cstheme="minorHAnsi"/>
+          <w:lang w:val="bg-BG"/>
+        </w:rPr>
+        <w:t xml:space="preserve"> за извършване на различни видове </w:t>
+      </w:r>
+      <w:r>
+        <w:rPr>
+          <w:rFonts w:cstheme="minorHAnsi"/>
+        </w:rPr>
+        <w:t>HTTP</w:t>
+      </w:r>
+      <w:r>
+        <w:rPr>
+          <w:rFonts w:cstheme="minorHAnsi"/>
+          <w:lang w:val="bg-BG"/>
+        </w:rPr>
+        <w:t xml:space="preserve"> заявки</w:t>
+      </w:r>
+      <w:r>
+        <w:rPr>
+          <w:rFonts w:cstheme="minorHAnsi"/>
+          <w:lang w:val="bg-BG"/>
+        </w:rPr>
+        <w:t>.</w:t>
+      </w:r>
+    </w:p>
+    <w:p>
+      <w:pPr>
+        <w:pStyle w:val="ListParagraph"/>
+        <w:numPr>
+          <w:ilvl w:val="4"/>
+          <w:numId w:val="12"/>
+        </w:numPr>
+        <w:rPr>
+          <w:rFonts w:cstheme="minorHAnsi"/>
+          <w:b/>
+          <w:i/>
+        </w:rPr>
+      </w:pPr>
+      <w:r>
+        <w:rPr>
+          <w:rFonts w:cstheme="minorHAnsi"/>
+          <w:b/>
+          <w:i/>
+        </w:rPr>
+        <w:t xml:space="preserve">HttpWebClient </w:t>
+      </w:r>
+      <w:r>
+        <w:rPr>
+          <w:rFonts w:cstheme="minorHAnsi"/>
+        </w:rPr>
+        <w:t>–</w:t>
+      </w:r>
+      <w:r>
+        <w:rPr>
+          <w:rFonts w:cstheme="minorHAnsi"/>
+          <w:lang w:val="bg-BG"/>
+        </w:rPr>
+        <w:t xml:space="preserve"> Клас който съдържа различни методи извършващи </w:t>
+      </w:r>
+      <w:r>
+        <w:rPr>
+          <w:rFonts w:cstheme="minorHAnsi"/>
+        </w:rPr>
+        <w:t>HTTP</w:t>
+      </w:r>
+      <w:r>
+        <w:rPr>
+          <w:rFonts w:cstheme="minorHAnsi"/>
+          <w:lang w:val="bg-BG"/>
+        </w:rPr>
+        <w:t xml:space="preserve"> заявки.</w:t>
+      </w:r>
+    </w:p>
+    <w:p>
+      <w:pPr>
+        <w:pStyle w:val="ListParagraph"/>
+        <w:numPr>
+          <w:ilvl w:val="3"/>
+          <w:numId w:val="12"/>
+        </w:numPr>
+        <w:rPr>
+          <w:rFonts w:cstheme="minorHAnsi"/>
+          <w:b/>
+          <w:i/>
+        </w:rPr>
+      </w:pPr>
+      <w:r>
+        <w:rPr>
+          <w:rFonts w:cstheme="minorHAnsi"/>
+          <w:b/>
+          <w:i/>
+        </w:rPr>
+        <w:t xml:space="preserve">Constants </w:t>
+      </w:r>
+      <w:r>
+        <w:rPr>
+          <w:rFonts w:cstheme="minorHAnsi"/>
+        </w:rPr>
+        <w:t xml:space="preserve">– </w:t>
+      </w:r>
+      <w:r>
+        <w:rPr>
+          <w:rFonts w:cstheme="minorHAnsi"/>
+          <w:lang w:val="bg-BG"/>
+        </w:rPr>
+        <w:t xml:space="preserve">Клас с константи достъпни за целия </w:t>
+      </w:r>
+      <w:r>
+        <w:rPr>
+          <w:rFonts w:cstheme="minorHAnsi"/>
+        </w:rPr>
+        <w:t>Solution.</w:t>
+      </w:r>
+    </w:p>
+    <w:p>
+      <w:pPr>
+        <w:rPr>
+          <w:rFonts w:cstheme="minorHAnsi"/>
+          <w:b/>
+          <w:i/>
+        </w:rPr>
+      </w:pPr>
+    </w:p>
+    <w:p>
+      <w:pPr>
+        <w:jc w:val="center"/>
+        <w:rPr>
+          <w:rFonts w:cstheme="minorHAnsi"/>
+        </w:rPr>
+      </w:pPr>
+      <w:r>
+        <w:rPr>
+          <w:rFonts w:cstheme="minorHAnsi"/>
+          <w:noProof/>
+        </w:rPr>
+        <w:drawing>
+          <wp:inline distT="0" distB="0" distL="0" distR="0">
+            <wp:extent cx="3268980" cy="4242244"/>
+            <wp:effectExtent l="0" t="0" r="7620" b="6350"/>
+            <wp:docPr id="4" name="Picture 4"/>
+            <wp:cNvGraphicFramePr>
+              <a:graphicFrameLocks xmlns:a="http://schemas.openxmlformats.org/drawingml/2006/main" noChangeAspect="1"/>
+            </wp:cNvGraphicFramePr>
+            <a:graphic xmlns:a="http://schemas.openxmlformats.org/drawingml/2006/main">
+              <a:graphicData uri="http://schemas.openxmlformats.org/drawingml/2006/picture">
+                <pic:pic xmlns:pic="http://schemas.openxmlformats.org/drawingml/2006/picture">
+                  <pic:nvPicPr>
+                    <pic:cNvPr id="0" name=".net.jpg"/>
+                    <pic:cNvPicPr/>
+                  </pic:nvPicPr>
+                  <pic:blipFill>
+                    <a:blip r:embed="rId12">
+                      <a:extLst>
+                        <a:ext uri="{28A0092B-C50C-407E-A947-70E740481C1C}">
+                          <a14:useLocalDpi xmlns:a14="http://schemas.microsoft.com/office/drawing/2010/main" val="0"/>
+                        </a:ext>
+                      </a:extLst>
+                    </a:blip>
+                    <a:stretch>
+                      <a:fillRect/>
+                    </a:stretch>
+                  </pic:blipFill>
+                  <pic:spPr>
+                    <a:xfrm>
+                      <a:off x="0" y="0"/>
+                      <a:ext cx="3270133" cy="4243740"/>
+                    </a:xfrm>
+                    <a:prstGeom prst="rect">
+                      <a:avLst/>
+                    </a:prstGeom>
+                  </pic:spPr>
+                </pic:pic>
+              </a:graphicData>
+            </a:graphic>
+          </wp:inline>
+        </w:drawing>
+      </w:r>
+    </w:p>
+    <w:p>
+      <w:pPr>
+        <w:jc w:val="both"/>
+        <w:rPr>
+          <w:rFonts w:cstheme="minorHAnsi"/>
+          <w:sz w:val="24"/>
+          <w:szCs w:val="24"/>
+        </w:rPr>
+      </w:pPr>
+    </w:p>
+    <w:p>
+      <w:pPr>
+        <w:pStyle w:val="ListParagraph"/>
+        <w:ind w:left="1440"/>
+        <w:jc w:val="both"/>
+        <w:rPr>
+          <w:rFonts w:cstheme="minorHAnsi"/>
+        </w:rPr>
+      </w:pPr>
+    </w:p>
+    <w:p>
+      <w:pPr>
+        <w:pStyle w:val="ListParagraph"/>
+        <w:ind w:left="1440"/>
+        <w:jc w:val="both"/>
+        <w:rPr>
+          <w:rFonts w:cstheme="minorHAnsi"/>
+        </w:rPr>
+      </w:pPr>
+    </w:p>
+    <w:p>
+      <w:pPr>
+        <w:pStyle w:val="ListParagraph"/>
+        <w:ind w:left="1440"/>
+        <w:jc w:val="both"/>
+        <w:rPr>
+          <w:rFonts w:cstheme="minorHAnsi"/>
+          <w:lang w:val="bg-BG"/>
+        </w:rPr>
+      </w:pPr>
+    </w:p>
+    <w:p>
+      <w:pPr>
+        <w:pStyle w:val="ListParagraph"/>
+        <w:ind w:left="1440"/>
+        <w:jc w:val="both"/>
+        <w:rPr>
+          <w:rFonts w:cstheme="minorHAnsi"/>
+          <w:lang w:val="bg-BG"/>
+        </w:rPr>
+      </w:pPr>
+    </w:p>
+    <w:p>
+      <w:pPr>
+        <w:pStyle w:val="ListParagraph"/>
+        <w:ind w:left="1440"/>
+        <w:jc w:val="both"/>
+        <w:rPr>
+          <w:rFonts w:cstheme="minorHAnsi"/>
+          <w:lang w:val="bg-BG"/>
+        </w:rPr>
+      </w:pPr>
+    </w:p>
+    <w:p>
+      <w:pPr>
+        <w:pStyle w:val="ListParagraph"/>
+        <w:ind w:left="1440"/>
+        <w:jc w:val="both"/>
+        <w:rPr>
+          <w:rFonts w:cstheme="minorHAnsi"/>
+          <w:lang w:val="bg-BG"/>
+        </w:rPr>
+      </w:pPr>
+    </w:p>
+    <w:p>
+      <w:pPr>
+        <w:pStyle w:val="ListParagraph"/>
+        <w:ind w:left="1440"/>
+        <w:jc w:val="both"/>
+        <w:rPr>
+          <w:rFonts w:cstheme="minorHAnsi"/>
+          <w:lang w:val="bg-BG"/>
+        </w:rPr>
+      </w:pPr>
+    </w:p>
+    <w:p>
+      <w:pPr>
+        <w:pStyle w:val="ListParagraph"/>
+        <w:ind w:left="1440"/>
+        <w:jc w:val="both"/>
+        <w:rPr>
+          <w:rFonts w:cstheme="minorHAnsi"/>
+          <w:lang w:val="bg-BG"/>
+        </w:rPr>
+      </w:pPr>
+    </w:p>
+    <w:p>
+      <w:pPr>
+        <w:pStyle w:val="ListParagraph"/>
+        <w:ind w:left="1440"/>
+        <w:jc w:val="both"/>
+        <w:rPr>
+          <w:rFonts w:cstheme="minorHAnsi"/>
+          <w:lang w:val="bg-BG"/>
+        </w:rPr>
+      </w:pPr>
+    </w:p>
+    <w:p>
+      <w:pPr>
+        <w:pStyle w:val="ListParagraph"/>
+        <w:ind w:left="1440"/>
+        <w:jc w:val="both"/>
+        <w:rPr>
+          <w:rFonts w:cstheme="minorHAnsi"/>
+          <w:lang w:val="bg-BG"/>
+        </w:rPr>
+      </w:pPr>
+    </w:p>
+    <w:p>
+      <w:pPr>
+        <w:pStyle w:val="ListParagraph"/>
+        <w:ind w:left="1440"/>
+        <w:jc w:val="both"/>
+        <w:rPr>
+          <w:rFonts w:cstheme="minorHAnsi"/>
+          <w:lang w:val="bg-BG"/>
+        </w:rPr>
+      </w:pPr>
+    </w:p>
+    <w:p>
+      <w:pPr>
+        <w:rPr>
+          <w:rFonts w:cstheme="minorHAnsi"/>
+          <w:b/>
+          <w:sz w:val="24"/>
+          <w:szCs w:val="24"/>
+          <w:lang w:val="bg-BG"/>
+        </w:rPr>
+      </w:pPr>
+      <w:r>
+        <w:rPr>
+          <w:rFonts w:cstheme="minorHAnsi"/>
+          <w:b/>
+          <w:sz w:val="24"/>
+          <w:szCs w:val="24"/>
+          <w:lang w:val="bg-BG"/>
+        </w:rPr>
+        <w:lastRenderedPageBreak/>
+        <w:t xml:space="preserve">Логическа архитектура на </w:t>
+      </w:r>
+      <w:r>
+        <w:rPr>
+          <w:rFonts w:cstheme="minorHAnsi"/>
+          <w:b/>
+          <w:sz w:val="24"/>
+          <w:szCs w:val="24"/>
+          <w:lang w:val="bg-BG"/>
+        </w:rPr>
+        <w:t>мобилното</w:t>
+      </w:r>
+      <w:r>
+        <w:rPr>
+          <w:rFonts w:cstheme="minorHAnsi"/>
+          <w:b/>
+          <w:sz w:val="24"/>
+          <w:szCs w:val="24"/>
+          <w:lang w:val="bg-BG"/>
+        </w:rPr>
+        <w:t xml:space="preserve"> приложението</w:t>
+      </w:r>
+    </w:p>
+    <w:p>
+      <w:pPr>
+        <w:jc w:val="both"/>
+        <w:rPr>
+          <w:rFonts w:cstheme="minorHAnsi"/>
+          <w:b/>
+          <w:i/>
+        </w:rPr>
+      </w:pPr>
+      <w:r>
+        <w:rPr>
+          <w:rFonts w:cstheme="minorHAnsi"/>
+        </w:rPr>
+        <w:tab/>
+      </w:r>
+      <w:r>
+        <w:rPr>
+          <w:rFonts w:cstheme="minorHAnsi"/>
+          <w:lang w:val="bg-BG"/>
+        </w:rPr>
+        <w:t>Мобилното приложение</w:t>
+      </w:r>
+      <w:r>
+        <w:rPr>
+          <w:rFonts w:cstheme="minorHAnsi"/>
+          <w:lang w:val="bg-BG"/>
+        </w:rPr>
+        <w:t xml:space="preserve"> на системата за управление и преглед на сензори се състои от 4 основни части разпределени в различни проекти – </w:t>
+      </w:r>
+      <w:r>
+        <w:rPr>
+          <w:rFonts w:cstheme="minorHAnsi"/>
+          <w:b/>
+          <w:i/>
+        </w:rPr>
+        <w:t>Models</w:t>
+      </w:r>
+      <w:r>
+        <w:rPr>
+          <w:rFonts w:cstheme="minorHAnsi"/>
+        </w:rPr>
+        <w:t xml:space="preserve">, </w:t>
+      </w:r>
+      <w:r>
+        <w:rPr>
+          <w:rFonts w:cstheme="minorHAnsi"/>
+          <w:b/>
+          <w:i/>
+        </w:rPr>
+        <w:t>Services</w:t>
+      </w:r>
+      <w:r>
+        <w:rPr>
+          <w:rFonts w:cstheme="minorHAnsi"/>
+        </w:rPr>
+        <w:t xml:space="preserve">, </w:t>
+      </w:r>
+      <w:r>
+        <w:rPr>
+          <w:rFonts w:cstheme="minorHAnsi"/>
+          <w:b/>
+          <w:i/>
+        </w:rPr>
+        <w:t>Widgets</w:t>
+      </w:r>
+      <w:r>
+        <w:rPr>
+          <w:rFonts w:cstheme="minorHAnsi"/>
+        </w:rPr>
+        <w:t xml:space="preserve">, </w:t>
+      </w:r>
+      <w:r>
+        <w:rPr>
+          <w:rFonts w:cstheme="minorHAnsi"/>
+          <w:b/>
+          <w:i/>
+        </w:rPr>
+        <w:t>Main</w:t>
+      </w:r>
+    </w:p>
+    <w:p>
+      <w:pPr>
+        <w:jc w:val="both"/>
+        <w:rPr>
+          <w:rFonts w:cstheme="minorHAnsi"/>
+          <w:lang w:val="bg-BG"/>
+        </w:rPr>
+      </w:pPr>
+      <w:r>
+        <w:rPr>
+          <w:rFonts w:cstheme="minorHAnsi"/>
+          <w:b/>
+        </w:rPr>
+        <w:t xml:space="preserve">Models </w:t>
+      </w:r>
+      <w:r>
+        <w:rPr>
+          <w:rFonts w:cstheme="minorHAnsi"/>
+          <w:i/>
+        </w:rPr>
+        <w:t xml:space="preserve">– </w:t>
+      </w:r>
+      <w:r>
+        <w:rPr>
+          <w:rFonts w:cstheme="minorHAnsi"/>
+          <w:lang w:val="bg-BG"/>
+        </w:rPr>
+        <w:t>Съдържа модели, които биват използвани за различни операции из приложението.</w:t>
+      </w:r>
+    </w:p>
+    <w:p>
+      <w:pPr>
+        <w:pStyle w:val="ListParagraph"/>
+        <w:numPr>
+          <w:ilvl w:val="0"/>
+          <w:numId w:val="15"/>
+        </w:numPr>
+        <w:jc w:val="both"/>
+        <w:rPr>
+          <w:rFonts w:cstheme="minorHAnsi"/>
+          <w:lang w:val="bg-BG"/>
+        </w:rPr>
+      </w:pPr>
+      <w:r>
+        <w:rPr>
+          <w:rFonts w:cstheme="minorHAnsi"/>
+          <w:b/>
+          <w:i/>
+        </w:rPr>
+        <w:t xml:space="preserve">Sensor.dart </w:t>
+      </w:r>
+      <w:r>
+        <w:rPr>
+          <w:rFonts w:cstheme="minorHAnsi"/>
+        </w:rPr>
+        <w:t xml:space="preserve">– </w:t>
+      </w:r>
+      <w:r>
+        <w:rPr>
+          <w:rFonts w:cstheme="minorHAnsi"/>
+          <w:lang w:val="bg-BG"/>
+        </w:rPr>
+        <w:t xml:space="preserve">Модел, който дефинира полетата на един </w:t>
+      </w:r>
+      <w:r>
+        <w:rPr>
+          <w:rFonts w:cstheme="minorHAnsi"/>
+        </w:rPr>
+        <w:t xml:space="preserve">SensorDTO </w:t>
+      </w:r>
+      <w:r>
+        <w:rPr>
+          <w:rFonts w:cstheme="minorHAnsi"/>
+          <w:lang w:val="bg-BG"/>
+        </w:rPr>
+        <w:t>обект. Съдържа методи като</w:t>
+      </w:r>
+      <w:r>
+        <w:rPr>
+          <w:rFonts w:cstheme="minorHAnsi"/>
+        </w:rPr>
+        <w:t>:</w:t>
+      </w:r>
+    </w:p>
+    <w:p>
+      <w:pPr>
+        <w:pStyle w:val="ListParagraph"/>
+        <w:numPr>
+          <w:ilvl w:val="1"/>
+          <w:numId w:val="15"/>
+        </w:numPr>
+        <w:jc w:val="both"/>
+        <w:rPr>
+          <w:rFonts w:cstheme="minorHAnsi"/>
+          <w:lang w:val="bg-BG"/>
+        </w:rPr>
+      </w:pPr>
+      <w:r>
+        <w:rPr>
+          <w:rFonts w:cstheme="minorHAnsi"/>
+          <w:b/>
+          <w:i/>
+        </w:rPr>
+        <w:t xml:space="preserve">fromJson() </w:t>
+      </w:r>
+      <w:r>
+        <w:rPr>
+          <w:rFonts w:cstheme="minorHAnsi"/>
+        </w:rPr>
+        <w:t xml:space="preserve">– </w:t>
+      </w:r>
+      <w:r>
+        <w:rPr>
+          <w:rFonts w:cstheme="minorHAnsi"/>
+          <w:lang w:val="bg-BG"/>
+        </w:rPr>
+        <w:t xml:space="preserve">Връща инстанция на обекта от </w:t>
+      </w:r>
+      <w:r>
+        <w:rPr>
+          <w:rFonts w:cstheme="minorHAnsi"/>
+        </w:rPr>
+        <w:t>JSON.</w:t>
+      </w:r>
+    </w:p>
+    <w:p>
+      <w:pPr>
+        <w:pStyle w:val="ListParagraph"/>
+        <w:numPr>
+          <w:ilvl w:val="1"/>
+          <w:numId w:val="15"/>
+        </w:numPr>
+        <w:jc w:val="both"/>
+        <w:rPr>
+          <w:rFonts w:cstheme="minorHAnsi"/>
+          <w:lang w:val="bg-BG"/>
+        </w:rPr>
+      </w:pPr>
+      <w:r>
+        <w:rPr>
+          <w:rFonts w:cstheme="minorHAnsi"/>
+          <w:b/>
+          <w:i/>
+        </w:rPr>
+        <w:t xml:space="preserve">toJson() </w:t>
+      </w:r>
+      <w:r>
+        <w:rPr>
+          <w:rFonts w:cstheme="minorHAnsi"/>
+          <w:lang w:val="bg-BG"/>
+        </w:rPr>
+        <w:t>–</w:t>
+      </w:r>
+      <w:r>
+        <w:rPr>
+          <w:rFonts w:cstheme="minorHAnsi"/>
+        </w:rPr>
+        <w:t xml:space="preserve"> </w:t>
+      </w:r>
+      <w:r>
+        <w:rPr>
+          <w:rFonts w:cstheme="minorHAnsi"/>
+          <w:lang w:val="bg-BG"/>
+        </w:rPr>
+        <w:t xml:space="preserve">Връща </w:t>
+      </w:r>
+      <w:r>
+        <w:rPr>
+          <w:rFonts w:cstheme="minorHAnsi"/>
+        </w:rPr>
+        <w:t>JSON</w:t>
+      </w:r>
+      <w:r>
+        <w:rPr>
+          <w:rFonts w:cstheme="minorHAnsi"/>
+          <w:lang w:val="bg-BG"/>
+        </w:rPr>
+        <w:t xml:space="preserve"> от попълнен обект.</w:t>
+      </w:r>
+    </w:p>
+    <w:p>
+      <w:pPr>
+        <w:pStyle w:val="ListParagraph"/>
+        <w:numPr>
+          <w:ilvl w:val="1"/>
+          <w:numId w:val="15"/>
+        </w:numPr>
+        <w:jc w:val="both"/>
+        <w:rPr>
+          <w:rFonts w:cstheme="minorHAnsi"/>
+          <w:lang w:val="bg-BG"/>
+        </w:rPr>
+      </w:pPr>
+      <w:r>
+        <w:rPr>
+          <w:rFonts w:cstheme="minorHAnsi"/>
+          <w:b/>
+          <w:i/>
+        </w:rPr>
+        <w:t xml:space="preserve">All() </w:t>
+      </w:r>
+      <w:r>
+        <w:rPr>
+          <w:rFonts w:cstheme="minorHAnsi"/>
+          <w:lang w:val="bg-BG"/>
+        </w:rPr>
+        <w:t>–</w:t>
+      </w:r>
+      <w:r>
+        <w:rPr>
+          <w:rFonts w:cstheme="minorHAnsi"/>
+        </w:rPr>
+        <w:t xml:space="preserve"> </w:t>
+      </w:r>
+      <w:r>
+        <w:rPr>
+          <w:rFonts w:cstheme="minorHAnsi"/>
+          <w:lang w:val="bg-BG"/>
+        </w:rPr>
+        <w:t xml:space="preserve">Създава </w:t>
+      </w:r>
+      <w:r>
+        <w:rPr>
+          <w:rFonts w:cstheme="minorHAnsi"/>
+        </w:rPr>
+        <w:t xml:space="preserve">Resource </w:t>
+      </w:r>
+      <w:r>
+        <w:rPr>
+          <w:rFonts w:cstheme="minorHAnsi"/>
+          <w:lang w:val="bg-BG"/>
+        </w:rPr>
+        <w:t>обект, който ще върне лист от обекти.</w:t>
+      </w:r>
+    </w:p>
+    <w:p>
+      <w:pPr>
+        <w:pStyle w:val="ListParagraph"/>
+        <w:numPr>
+          <w:ilvl w:val="1"/>
+          <w:numId w:val="15"/>
+        </w:numPr>
+        <w:jc w:val="both"/>
+        <w:rPr>
+          <w:rFonts w:cstheme="minorHAnsi"/>
+          <w:lang w:val="bg-BG"/>
+        </w:rPr>
+      </w:pPr>
+      <w:r>
+        <w:rPr>
+          <w:rFonts w:cstheme="minorHAnsi"/>
+          <w:b/>
+          <w:i/>
+        </w:rPr>
+        <w:t xml:space="preserve">InitResourceByIdWithoutResponse(id) </w:t>
+      </w:r>
+      <w:r>
+        <w:rPr>
+          <w:rFonts w:cstheme="minorHAnsi"/>
+          <w:lang w:val="bg-BG"/>
+        </w:rPr>
+        <w:t>–</w:t>
+      </w:r>
+      <w:r>
+        <w:rPr>
+          <w:rFonts w:cstheme="minorHAnsi"/>
+        </w:rPr>
+        <w:t xml:space="preserve"> </w:t>
+      </w:r>
+      <w:r>
+        <w:rPr>
+          <w:rFonts w:cstheme="minorHAnsi"/>
+          <w:lang w:val="bg-BG"/>
+        </w:rPr>
+        <w:t xml:space="preserve">създава </w:t>
+      </w:r>
+      <w:r>
+        <w:rPr>
+          <w:rFonts w:cstheme="minorHAnsi"/>
+        </w:rPr>
+        <w:t xml:space="preserve">Resource </w:t>
+      </w:r>
+      <w:r>
+        <w:rPr>
+          <w:rFonts w:cstheme="minorHAnsi"/>
+          <w:lang w:val="bg-BG"/>
+        </w:rPr>
+        <w:t>обект, който не очаква обратно инстанция на обекта.</w:t>
+      </w:r>
+    </w:p>
+    <w:p>
+      <w:pPr>
+        <w:pStyle w:val="ListParagraph"/>
+        <w:numPr>
+          <w:ilvl w:val="1"/>
+          <w:numId w:val="15"/>
+        </w:numPr>
+        <w:jc w:val="both"/>
+        <w:rPr>
+          <w:rFonts w:cstheme="minorHAnsi"/>
+          <w:lang w:val="bg-BG"/>
+        </w:rPr>
+      </w:pPr>
+      <w:r>
+        <w:rPr>
+          <w:rFonts w:cstheme="minorHAnsi"/>
+          <w:b/>
+          <w:i/>
+        </w:rPr>
+        <w:t xml:space="preserve">initResourceByIdWithResponse(id) </w:t>
+      </w:r>
+      <w:r>
+        <w:rPr>
+          <w:rFonts w:cstheme="minorHAnsi"/>
+          <w:lang w:val="bg-BG"/>
+        </w:rPr>
+        <w:t>–</w:t>
+      </w:r>
+      <w:r>
+        <w:rPr>
+          <w:rFonts w:cstheme="minorHAnsi"/>
+        </w:rPr>
+        <w:t xml:space="preserve"> </w:t>
+      </w:r>
+      <w:r>
+        <w:rPr>
+          <w:rFonts w:cstheme="minorHAnsi"/>
+          <w:lang w:val="bg-BG"/>
+        </w:rPr>
+        <w:t xml:space="preserve">Създава </w:t>
+      </w:r>
+      <w:r>
+        <w:rPr>
+          <w:rFonts w:cstheme="minorHAnsi"/>
+        </w:rPr>
+        <w:t xml:space="preserve">Resource </w:t>
+      </w:r>
+      <w:r>
+        <w:rPr>
+          <w:rFonts w:cstheme="minorHAnsi"/>
+          <w:lang w:val="bg-BG"/>
+        </w:rPr>
+        <w:t>обект, който очаква обратно инстанция на обекта.</w:t>
+      </w:r>
+    </w:p>
+    <w:p>
+      <w:pPr>
+        <w:pStyle w:val="ListParagraph"/>
+        <w:numPr>
+          <w:ilvl w:val="1"/>
+          <w:numId w:val="15"/>
+        </w:numPr>
+        <w:jc w:val="both"/>
+        <w:rPr>
+          <w:rFonts w:cstheme="minorHAnsi"/>
+          <w:lang w:val="bg-BG"/>
+        </w:rPr>
+      </w:pPr>
+      <w:r>
+        <w:rPr>
+          <w:rFonts w:cstheme="minorHAnsi"/>
+          <w:b/>
+          <w:i/>
+        </w:rPr>
+        <w:t xml:space="preserve">initResourceByIdWithIntResponse(id) </w:t>
+      </w:r>
+      <w:r>
+        <w:rPr>
+          <w:rFonts w:cstheme="minorHAnsi"/>
+          <w:lang w:val="bg-BG"/>
+        </w:rPr>
+        <w:t xml:space="preserve">– Създава </w:t>
+      </w:r>
+      <w:r>
+        <w:rPr>
+          <w:rFonts w:cstheme="minorHAnsi"/>
+        </w:rPr>
+        <w:t xml:space="preserve">Resource </w:t>
+      </w:r>
+      <w:r>
+        <w:rPr>
+          <w:rFonts w:cstheme="minorHAnsi"/>
+          <w:lang w:val="bg-BG"/>
+        </w:rPr>
+        <w:t>обект, който очаква обратно число като резултат.</w:t>
+      </w:r>
+    </w:p>
+    <w:p>
+      <w:pPr>
+        <w:pStyle w:val="ListParagraph"/>
+        <w:numPr>
+          <w:ilvl w:val="1"/>
+          <w:numId w:val="15"/>
+        </w:numPr>
+        <w:jc w:val="both"/>
+        <w:rPr>
+          <w:rFonts w:cstheme="minorHAnsi"/>
+          <w:lang w:val="bg-BG"/>
+        </w:rPr>
+      </w:pPr>
+      <w:r>
+        <w:rPr>
+          <w:rFonts w:cstheme="minorHAnsi"/>
+          <w:b/>
+          <w:i/>
+        </w:rPr>
+        <w:t xml:space="preserve">initWithJsonBody(payload) </w:t>
+      </w:r>
+      <w:r>
+        <w:rPr>
+          <w:rFonts w:cstheme="minorHAnsi"/>
+          <w:lang w:val="bg-BG"/>
+        </w:rPr>
+        <w:t>–</w:t>
+      </w:r>
+      <w:r>
+        <w:rPr>
+          <w:rFonts w:cstheme="minorHAnsi"/>
+        </w:rPr>
+        <w:t xml:space="preserve"> </w:t>
+      </w:r>
+      <w:r>
+        <w:rPr>
+          <w:rFonts w:cstheme="minorHAnsi"/>
+          <w:lang w:val="bg-BG"/>
+        </w:rPr>
+        <w:t xml:space="preserve">Създава </w:t>
+      </w:r>
+      <w:r>
+        <w:rPr>
+          <w:rFonts w:cstheme="minorHAnsi"/>
+        </w:rPr>
+        <w:t xml:space="preserve">Resource </w:t>
+      </w:r>
+      <w:r>
+        <w:rPr>
+          <w:rFonts w:cstheme="minorHAnsi"/>
+          <w:lang w:val="bg-BG"/>
+        </w:rPr>
+        <w:t xml:space="preserve">обект, който праща обект в </w:t>
+      </w:r>
+      <w:r>
+        <w:rPr>
+          <w:rFonts w:cstheme="minorHAnsi"/>
+        </w:rPr>
+        <w:t>HTTP</w:t>
+      </w:r>
+      <w:r>
+        <w:rPr>
+          <w:rFonts w:cstheme="minorHAnsi"/>
+          <w:lang w:val="bg-BG"/>
+        </w:rPr>
+        <w:t xml:space="preserve"> заявката като </w:t>
+      </w:r>
+      <w:r>
+        <w:rPr>
+          <w:rFonts w:cstheme="minorHAnsi"/>
+        </w:rPr>
+        <w:t xml:space="preserve">Body </w:t>
+      </w:r>
+      <w:r>
+        <w:rPr>
+          <w:rFonts w:cstheme="minorHAnsi"/>
+          <w:lang w:val="bg-BG"/>
+        </w:rPr>
+        <w:t>параметър.</w:t>
+      </w:r>
+    </w:p>
+    <w:p>
+      <w:pPr>
+        <w:pStyle w:val="ListParagraph"/>
+        <w:numPr>
+          <w:ilvl w:val="0"/>
+          <w:numId w:val="15"/>
+        </w:numPr>
+        <w:jc w:val="both"/>
+        <w:rPr>
+          <w:rFonts w:cstheme="minorHAnsi"/>
+          <w:lang w:val="bg-BG"/>
+        </w:rPr>
+      </w:pPr>
+      <w:r>
+        <w:rPr>
+          <w:rFonts w:cstheme="minorHAnsi"/>
+          <w:b/>
+          <w:i/>
+        </w:rPr>
+        <w:t xml:space="preserve">SensorProperty.dart </w:t>
+      </w:r>
+      <w:r>
+        <w:rPr>
+          <w:rFonts w:cstheme="minorHAnsi"/>
+          <w:lang w:val="bg-BG"/>
+        </w:rPr>
+        <w:t xml:space="preserve">Модел, който дефинира полетата на един </w:t>
+      </w:r>
+      <w:r>
+        <w:rPr>
+          <w:rFonts w:cstheme="minorHAnsi"/>
+        </w:rPr>
+        <w:t xml:space="preserve">SensorPropertyDTO </w:t>
+      </w:r>
+      <w:r>
+        <w:rPr>
+          <w:rFonts w:cstheme="minorHAnsi"/>
+          <w:lang w:val="bg-BG"/>
+        </w:rPr>
+        <w:t>обект. Съдържа методи като:</w:t>
+      </w:r>
+    </w:p>
+    <w:p>
+      <w:pPr>
+        <w:pStyle w:val="ListParagraph"/>
+        <w:numPr>
+          <w:ilvl w:val="1"/>
+          <w:numId w:val="15"/>
+        </w:numPr>
+        <w:jc w:val="both"/>
+        <w:rPr>
+          <w:rFonts w:cstheme="minorHAnsi"/>
+          <w:lang w:val="bg-BG"/>
+        </w:rPr>
+      </w:pPr>
+      <w:r>
+        <w:rPr>
+          <w:rFonts w:cstheme="minorHAnsi"/>
+          <w:b/>
+          <w:i/>
+        </w:rPr>
+        <w:t xml:space="preserve">fromJson() </w:t>
+      </w:r>
+      <w:r>
+        <w:rPr>
+          <w:rFonts w:cstheme="minorHAnsi"/>
+        </w:rPr>
+        <w:t xml:space="preserve">– </w:t>
+      </w:r>
+      <w:r>
+        <w:rPr>
+          <w:rFonts w:cstheme="minorHAnsi"/>
+          <w:lang w:val="bg-BG"/>
+        </w:rPr>
+        <w:t xml:space="preserve">Връща инстанция на обекта от </w:t>
+      </w:r>
+      <w:r>
+        <w:rPr>
+          <w:rFonts w:cstheme="minorHAnsi"/>
+        </w:rPr>
+        <w:t>JSON.</w:t>
+      </w:r>
+    </w:p>
+    <w:p>
+      <w:pPr>
+        <w:pStyle w:val="ListParagraph"/>
+        <w:numPr>
+          <w:ilvl w:val="1"/>
+          <w:numId w:val="15"/>
+        </w:numPr>
+        <w:jc w:val="both"/>
+        <w:rPr>
+          <w:rFonts w:cstheme="minorHAnsi"/>
+          <w:lang w:val="bg-BG"/>
+        </w:rPr>
+      </w:pPr>
+      <w:r>
+        <w:rPr>
+          <w:rFonts w:cstheme="minorHAnsi"/>
+          <w:b/>
+          <w:i/>
+        </w:rPr>
+        <w:t xml:space="preserve">toJson() </w:t>
+      </w:r>
+      <w:r>
+        <w:rPr>
+          <w:rFonts w:cstheme="minorHAnsi"/>
+          <w:lang w:val="bg-BG"/>
+        </w:rPr>
+        <w:t>–</w:t>
+      </w:r>
+      <w:r>
+        <w:rPr>
+          <w:rFonts w:cstheme="minorHAnsi"/>
+        </w:rPr>
+        <w:t xml:space="preserve"> </w:t>
+      </w:r>
+      <w:r>
+        <w:rPr>
+          <w:rFonts w:cstheme="minorHAnsi"/>
+          <w:lang w:val="bg-BG"/>
+        </w:rPr>
+        <w:t xml:space="preserve">Връща </w:t>
+      </w:r>
+      <w:r>
+        <w:rPr>
+          <w:rFonts w:cstheme="minorHAnsi"/>
+        </w:rPr>
+        <w:t>JSON</w:t>
+      </w:r>
+      <w:r>
+        <w:rPr>
+          <w:rFonts w:cstheme="minorHAnsi"/>
+          <w:lang w:val="bg-BG"/>
+        </w:rPr>
+        <w:t xml:space="preserve"> от попълнен обект.</w:t>
+      </w:r>
+    </w:p>
+    <w:p>
+      <w:pPr>
+        <w:pStyle w:val="ListParagraph"/>
+        <w:numPr>
+          <w:ilvl w:val="1"/>
+          <w:numId w:val="15"/>
+        </w:numPr>
+        <w:jc w:val="both"/>
+        <w:rPr>
+          <w:rFonts w:cstheme="minorHAnsi"/>
+          <w:lang w:val="bg-BG"/>
+        </w:rPr>
+      </w:pPr>
+      <w:r>
+        <w:rPr>
+          <w:rFonts w:cstheme="minorHAnsi"/>
+          <w:b/>
+          <w:i/>
+        </w:rPr>
+        <w:t xml:space="preserve">All() </w:t>
+      </w:r>
+      <w:r>
+        <w:rPr>
+          <w:rFonts w:cstheme="minorHAnsi"/>
+          <w:lang w:val="bg-BG"/>
+        </w:rPr>
+        <w:t>–</w:t>
+      </w:r>
+      <w:r>
+        <w:rPr>
+          <w:rFonts w:cstheme="minorHAnsi"/>
+        </w:rPr>
+        <w:t xml:space="preserve"> </w:t>
+      </w:r>
+      <w:r>
+        <w:rPr>
+          <w:rFonts w:cstheme="minorHAnsi"/>
+          <w:lang w:val="bg-BG"/>
+        </w:rPr>
+        <w:t xml:space="preserve">Създава </w:t>
+      </w:r>
+      <w:r>
+        <w:rPr>
+          <w:rFonts w:cstheme="minorHAnsi"/>
+        </w:rPr>
+        <w:t xml:space="preserve">Resource </w:t>
+      </w:r>
+      <w:r>
+        <w:rPr>
+          <w:rFonts w:cstheme="minorHAnsi"/>
+          <w:lang w:val="bg-BG"/>
+        </w:rPr>
+        <w:t>обект, който ще върне лист от обекти.</w:t>
+      </w:r>
+    </w:p>
+    <w:p>
+      <w:pPr>
+        <w:pStyle w:val="ListParagraph"/>
+        <w:numPr>
+          <w:ilvl w:val="1"/>
+          <w:numId w:val="15"/>
+        </w:numPr>
+        <w:jc w:val="both"/>
+        <w:rPr>
+          <w:rFonts w:cstheme="minorHAnsi"/>
+          <w:lang w:val="bg-BG"/>
+        </w:rPr>
+      </w:pPr>
+      <w:r>
+        <w:rPr>
+          <w:rFonts w:cstheme="minorHAnsi"/>
+          <w:b/>
+          <w:i/>
+        </w:rPr>
+        <w:t xml:space="preserve">InitResourceByIdWithoutResponse(id) </w:t>
+      </w:r>
+      <w:r>
+        <w:rPr>
+          <w:rFonts w:cstheme="minorHAnsi"/>
+          <w:lang w:val="bg-BG"/>
+        </w:rPr>
+        <w:t>–</w:t>
+      </w:r>
+      <w:r>
+        <w:rPr>
+          <w:rFonts w:cstheme="minorHAnsi"/>
+        </w:rPr>
+        <w:t xml:space="preserve"> </w:t>
+      </w:r>
+      <w:r>
+        <w:rPr>
+          <w:rFonts w:cstheme="minorHAnsi"/>
+          <w:lang w:val="bg-BG"/>
+        </w:rPr>
+        <w:t xml:space="preserve">създава </w:t>
+      </w:r>
+      <w:r>
+        <w:rPr>
+          <w:rFonts w:cstheme="minorHAnsi"/>
+        </w:rPr>
+        <w:t xml:space="preserve">Resource </w:t>
+      </w:r>
+      <w:r>
+        <w:rPr>
+          <w:rFonts w:cstheme="minorHAnsi"/>
+          <w:lang w:val="bg-BG"/>
+        </w:rPr>
+        <w:t>обект, който не очаква обратно инстанция на обекта.</w:t>
+      </w:r>
+    </w:p>
+    <w:p>
+      <w:pPr>
+        <w:pStyle w:val="ListParagraph"/>
+        <w:numPr>
+          <w:ilvl w:val="1"/>
+          <w:numId w:val="15"/>
+        </w:numPr>
+        <w:jc w:val="both"/>
+        <w:rPr>
+          <w:rFonts w:cstheme="minorHAnsi"/>
+          <w:lang w:val="bg-BG"/>
+        </w:rPr>
+      </w:pPr>
+      <w:r>
+        <w:rPr>
+          <w:rFonts w:cstheme="minorHAnsi"/>
+          <w:b/>
+          <w:i/>
+        </w:rPr>
+        <w:t xml:space="preserve">initResourceByIdWithResponse(id) </w:t>
+      </w:r>
+      <w:r>
+        <w:rPr>
+          <w:rFonts w:cstheme="minorHAnsi"/>
+          <w:lang w:val="bg-BG"/>
+        </w:rPr>
+        <w:t>–</w:t>
+      </w:r>
+      <w:r>
+        <w:rPr>
+          <w:rFonts w:cstheme="minorHAnsi"/>
+        </w:rPr>
+        <w:t xml:space="preserve"> </w:t>
+      </w:r>
+      <w:r>
+        <w:rPr>
+          <w:rFonts w:cstheme="minorHAnsi"/>
+          <w:lang w:val="bg-BG"/>
+        </w:rPr>
+        <w:t xml:space="preserve">Създава </w:t>
+      </w:r>
+      <w:r>
+        <w:rPr>
+          <w:rFonts w:cstheme="minorHAnsi"/>
+        </w:rPr>
+        <w:t xml:space="preserve">Resource </w:t>
+      </w:r>
+      <w:r>
+        <w:rPr>
+          <w:rFonts w:cstheme="minorHAnsi"/>
+          <w:lang w:val="bg-BG"/>
+        </w:rPr>
+        <w:t>обект, който очаква обратно инстанция на обекта.</w:t>
+      </w:r>
+    </w:p>
+    <w:p>
+      <w:pPr>
+        <w:pStyle w:val="ListParagraph"/>
+        <w:numPr>
+          <w:ilvl w:val="1"/>
+          <w:numId w:val="15"/>
+        </w:numPr>
+        <w:jc w:val="both"/>
+        <w:rPr>
+          <w:rFonts w:cstheme="minorHAnsi"/>
+          <w:lang w:val="bg-BG"/>
+        </w:rPr>
+      </w:pPr>
+      <w:r>
+        <w:rPr>
+          <w:rFonts w:cstheme="minorHAnsi"/>
+          <w:b/>
+          <w:i/>
+        </w:rPr>
+        <w:t xml:space="preserve">initWithJsonBody(payload) </w:t>
+      </w:r>
+      <w:r>
+        <w:rPr>
+          <w:rFonts w:cstheme="minorHAnsi"/>
+          <w:lang w:val="bg-BG"/>
+        </w:rPr>
+        <w:t>–</w:t>
+      </w:r>
+      <w:r>
+        <w:rPr>
+          <w:rFonts w:cstheme="minorHAnsi"/>
+        </w:rPr>
+        <w:t xml:space="preserve"> </w:t>
+      </w:r>
+      <w:r>
+        <w:rPr>
+          <w:rFonts w:cstheme="minorHAnsi"/>
+          <w:lang w:val="bg-BG"/>
+        </w:rPr>
+        <w:t xml:space="preserve">Създава </w:t>
+      </w:r>
+      <w:r>
+        <w:rPr>
+          <w:rFonts w:cstheme="minorHAnsi"/>
+        </w:rPr>
+        <w:t xml:space="preserve">Resource </w:t>
+      </w:r>
+      <w:r>
+        <w:rPr>
+          <w:rFonts w:cstheme="minorHAnsi"/>
+          <w:lang w:val="bg-BG"/>
+        </w:rPr>
+        <w:t xml:space="preserve">обект, който праща обект в </w:t>
+      </w:r>
+      <w:r>
+        <w:rPr>
+          <w:rFonts w:cstheme="minorHAnsi"/>
+        </w:rPr>
+        <w:t>HTTP</w:t>
+      </w:r>
+      <w:r>
+        <w:rPr>
+          <w:rFonts w:cstheme="minorHAnsi"/>
+          <w:lang w:val="bg-BG"/>
+        </w:rPr>
+        <w:t xml:space="preserve"> заявката като </w:t>
+      </w:r>
+      <w:r>
+        <w:rPr>
+          <w:rFonts w:cstheme="minorHAnsi"/>
+        </w:rPr>
+        <w:t xml:space="preserve">Body </w:t>
+      </w:r>
+      <w:r>
+        <w:rPr>
+          <w:rFonts w:cstheme="minorHAnsi"/>
+          <w:lang w:val="bg-BG"/>
+        </w:rPr>
+        <w:t>параметър.</w:t>
+      </w:r>
+    </w:p>
+    <w:p>
+      <w:pPr>
+        <w:jc w:val="both"/>
+        <w:rPr>
+          <w:rFonts w:cstheme="minorHAnsi"/>
+          <w:lang w:val="bg-BG"/>
+        </w:rPr>
+      </w:pPr>
+      <w:r>
+        <w:rPr>
+          <w:rFonts w:cstheme="minorHAnsi"/>
+          <w:b/>
+        </w:rPr>
+        <w:t xml:space="preserve">Services </w:t>
+      </w:r>
+      <w:r>
+        <w:rPr>
+          <w:rFonts w:cstheme="minorHAnsi"/>
+        </w:rPr>
+        <w:t>–</w:t>
+      </w:r>
+      <w:r>
+        <w:rPr>
+          <w:rFonts w:cstheme="minorHAnsi"/>
+          <w:lang w:val="bg-BG"/>
+        </w:rPr>
+        <w:t xml:space="preserve"> Съдържа класове, които служат за извършване на </w:t>
+      </w:r>
+      <w:r>
+        <w:rPr>
+          <w:rFonts w:cstheme="minorHAnsi"/>
+        </w:rPr>
+        <w:t xml:space="preserve">HTTP </w:t>
+      </w:r>
+      <w:r>
+        <w:rPr>
+          <w:rFonts w:cstheme="minorHAnsi"/>
+          <w:lang w:val="bg-BG"/>
+        </w:rPr>
+        <w:t>заявки.</w:t>
+      </w:r>
+    </w:p>
+    <w:p>
+      <w:pPr>
+        <w:pStyle w:val="ListParagraph"/>
+        <w:numPr>
+          <w:ilvl w:val="0"/>
+          <w:numId w:val="16"/>
+        </w:numPr>
+        <w:jc w:val="both"/>
+        <w:rPr>
+          <w:rFonts w:cstheme="minorHAnsi"/>
+          <w:lang w:val="bg-BG"/>
+        </w:rPr>
+      </w:pPr>
+      <w:r>
+        <w:rPr>
+          <w:rFonts w:cstheme="minorHAnsi"/>
+          <w:b/>
+          <w:i/>
+        </w:rPr>
+        <w:t xml:space="preserve">Resource&lt;T&gt; </w:t>
+      </w:r>
+      <w:r>
+        <w:rPr>
+          <w:rFonts w:cstheme="minorHAnsi"/>
+        </w:rPr>
+        <w:t xml:space="preserve">- Generic </w:t>
+      </w:r>
+      <w:r>
+        <w:rPr>
+          <w:rFonts w:cstheme="minorHAnsi"/>
+          <w:lang w:val="bg-BG"/>
+        </w:rPr>
+        <w:t xml:space="preserve">клас, който съдържа данни като </w:t>
+      </w:r>
+      <w:r>
+        <w:rPr>
+          <w:rFonts w:cstheme="minorHAnsi"/>
+        </w:rPr>
+        <w:t xml:space="preserve">URL, </w:t>
+      </w:r>
+      <w:r>
+        <w:rPr>
+          <w:rFonts w:cstheme="minorHAnsi"/>
+          <w:lang w:val="bg-BG"/>
+        </w:rPr>
+        <w:t xml:space="preserve">функция за </w:t>
+      </w:r>
+      <w:r>
+        <w:rPr>
+          <w:rFonts w:cstheme="minorHAnsi"/>
+        </w:rPr>
+        <w:t>parse</w:t>
+      </w:r>
+      <w:r>
+        <w:rPr>
+          <w:rFonts w:cstheme="minorHAnsi"/>
+          <w:lang w:val="bg-BG"/>
+        </w:rPr>
+        <w:t>-ване на обект/</w:t>
+      </w:r>
+      <w:r>
+        <w:rPr>
+          <w:rFonts w:cstheme="minorHAnsi"/>
+        </w:rPr>
+        <w:t>JSON-JSON/</w:t>
+      </w:r>
+      <w:r>
+        <w:rPr>
+          <w:rFonts w:cstheme="minorHAnsi"/>
+          <w:lang w:val="bg-BG"/>
+        </w:rPr>
+        <w:t xml:space="preserve">обект и </w:t>
+      </w:r>
+      <w:r>
+        <w:rPr>
+          <w:rFonts w:cstheme="minorHAnsi"/>
+        </w:rPr>
+        <w:t>body.</w:t>
+      </w:r>
+    </w:p>
+    <w:p>
+      <w:pPr>
+        <w:pStyle w:val="ListParagraph"/>
+        <w:numPr>
+          <w:ilvl w:val="0"/>
+          <w:numId w:val="16"/>
+        </w:numPr>
+        <w:jc w:val="both"/>
+        <w:rPr>
+          <w:rFonts w:cstheme="minorHAnsi"/>
+          <w:lang w:val="bg-BG"/>
+        </w:rPr>
+      </w:pPr>
+      <w:r>
+        <w:rPr>
+          <w:rFonts w:cstheme="minorHAnsi"/>
+          <w:b/>
+          <w:i/>
+        </w:rPr>
+        <w:t xml:space="preserve">WebService </w:t>
+      </w:r>
+      <w:r>
+        <w:rPr>
+          <w:rFonts w:cstheme="minorHAnsi"/>
+        </w:rPr>
+        <w:t xml:space="preserve">– </w:t>
+      </w:r>
+      <w:r>
+        <w:rPr>
+          <w:rFonts w:cstheme="minorHAnsi"/>
+          <w:lang w:val="bg-BG"/>
+        </w:rPr>
+        <w:t xml:space="preserve">Връща различни видове </w:t>
+      </w:r>
+      <w:r>
+        <w:rPr>
+          <w:rFonts w:cstheme="minorHAnsi"/>
+        </w:rPr>
+        <w:t xml:space="preserve">Future </w:t>
+      </w:r>
+      <w:r>
+        <w:rPr>
+          <w:rFonts w:cstheme="minorHAnsi"/>
+          <w:lang w:val="bg-BG"/>
+        </w:rPr>
+        <w:t xml:space="preserve">като </w:t>
+      </w:r>
+      <w:r>
+        <w:rPr>
+          <w:rFonts w:cstheme="minorHAnsi"/>
+        </w:rPr>
+        <w:t>load, fetch, delete, send, update.</w:t>
+      </w:r>
+    </w:p>
+    <w:p>
+      <w:pPr>
+        <w:jc w:val="both"/>
+        <w:rPr>
+          <w:rFonts w:cstheme="minorHAnsi"/>
+          <w:lang w:val="bg-BG"/>
+        </w:rPr>
+      </w:pPr>
+      <w:r>
+        <w:rPr>
+          <w:rFonts w:cstheme="minorHAnsi"/>
+          <w:b/>
+        </w:rPr>
+        <w:t xml:space="preserve">Widgets </w:t>
+      </w:r>
+      <w:r>
+        <w:rPr>
+          <w:rFonts w:cstheme="minorHAnsi"/>
+        </w:rPr>
+        <w:t xml:space="preserve">– </w:t>
+      </w:r>
+      <w:r>
+        <w:rPr>
+          <w:rFonts w:cstheme="minorHAnsi"/>
+          <w:lang w:val="bg-BG"/>
+        </w:rPr>
+        <w:t>Уиджети служещи за визуализация и бизнес логика</w:t>
+      </w:r>
+      <w:r>
+        <w:rPr>
+          <w:rFonts w:cstheme="minorHAnsi"/>
+        </w:rPr>
+        <w:t xml:space="preserve">. </w:t>
+      </w:r>
+      <w:r>
+        <w:rPr>
+          <w:rFonts w:cstheme="minorHAnsi"/>
+          <w:lang w:val="bg-BG"/>
+        </w:rPr>
+        <w:t>Разпределение на файловете:</w:t>
+      </w:r>
+    </w:p>
+    <w:p>
+      <w:pPr>
+        <w:pStyle w:val="ListParagraph"/>
+        <w:numPr>
+          <w:ilvl w:val="0"/>
+          <w:numId w:val="17"/>
+        </w:numPr>
+        <w:jc w:val="both"/>
+        <w:rPr>
+          <w:rFonts w:cstheme="minorHAnsi"/>
+          <w:lang w:val="bg-BG"/>
+        </w:rPr>
+      </w:pPr>
+      <w:r>
+        <w:rPr>
+          <w:rFonts w:cstheme="minorHAnsi"/>
+          <w:b/>
+          <w:i/>
+        </w:rPr>
+        <w:t xml:space="preserve">SensorPropertiesWidgets </w:t>
+      </w:r>
+      <w:r>
+        <w:rPr>
+          <w:rFonts w:cstheme="minorHAnsi"/>
+        </w:rPr>
+        <w:t xml:space="preserve">– </w:t>
+      </w:r>
+      <w:r>
+        <w:rPr>
+          <w:rFonts w:cstheme="minorHAnsi"/>
+          <w:lang w:val="bg-BG"/>
+        </w:rPr>
+        <w:t xml:space="preserve">Служат за </w:t>
+      </w:r>
+      <w:r>
+        <w:rPr>
+          <w:rFonts w:cstheme="minorHAnsi"/>
+        </w:rPr>
+        <w:t>логиката свързана с настройките на сензорите</w:t>
+      </w:r>
+    </w:p>
+    <w:p>
+      <w:pPr>
+        <w:pStyle w:val="ListParagraph"/>
+        <w:numPr>
+          <w:ilvl w:val="1"/>
+          <w:numId w:val="17"/>
+        </w:numPr>
+        <w:jc w:val="both"/>
+        <w:rPr>
+          <w:rFonts w:cstheme="minorHAnsi"/>
+          <w:lang w:val="bg-BG"/>
+        </w:rPr>
+      </w:pPr>
+      <w:r>
+        <w:rPr>
+          <w:rFonts w:cstheme="minorHAnsi"/>
+          <w:b/>
+          <w:i/>
+        </w:rPr>
+        <w:t xml:space="preserve">CreateSensorPropertyForm </w:t>
+      </w:r>
+      <w:r>
+        <w:rPr>
+          <w:rFonts w:cstheme="minorHAnsi"/>
+        </w:rPr>
+        <w:t xml:space="preserve">– </w:t>
+      </w:r>
+      <w:r>
+        <w:rPr>
+          <w:rFonts w:cstheme="minorHAnsi"/>
+          <w:lang w:val="bg-BG"/>
+        </w:rPr>
+        <w:t>Уиджет, който служи за създаване на настройка за сензор и валидиране на формата.</w:t>
+      </w:r>
+    </w:p>
+    <w:p>
+      <w:pPr>
+        <w:pStyle w:val="ListParagraph"/>
+        <w:numPr>
+          <w:ilvl w:val="1"/>
+          <w:numId w:val="17"/>
+        </w:numPr>
+        <w:jc w:val="both"/>
+        <w:rPr>
+          <w:rFonts w:cstheme="minorHAnsi"/>
+          <w:lang w:val="bg-BG"/>
+        </w:rPr>
+      </w:pPr>
+      <w:r>
+        <w:rPr>
+          <w:rFonts w:cstheme="minorHAnsi"/>
+          <w:b/>
+          <w:i/>
+        </w:rPr>
+        <w:t xml:space="preserve">CreateSensorPropertyRoute </w:t>
+      </w:r>
+      <w:r>
+        <w:rPr>
+          <w:rFonts w:cstheme="minorHAnsi"/>
+          <w:lang w:val="bg-BG"/>
+        </w:rPr>
+        <w:t>– Показва екрана за създаване на настройка за сензор.</w:t>
+      </w:r>
+    </w:p>
+    <w:p>
+      <w:pPr>
+        <w:pStyle w:val="ListParagraph"/>
+        <w:numPr>
+          <w:ilvl w:val="1"/>
+          <w:numId w:val="17"/>
+        </w:numPr>
+        <w:jc w:val="both"/>
+        <w:rPr>
+          <w:rFonts w:cstheme="minorHAnsi"/>
+          <w:lang w:val="bg-BG"/>
+        </w:rPr>
+      </w:pPr>
+      <w:r>
+        <w:rPr>
+          <w:rFonts w:cstheme="minorHAnsi"/>
+          <w:b/>
+          <w:i/>
+        </w:rPr>
+        <w:lastRenderedPageBreak/>
+        <w:t xml:space="preserve">SensorPropertiesList </w:t>
+      </w:r>
+      <w:r>
+        <w:rPr>
+          <w:rFonts w:cstheme="minorHAnsi"/>
+          <w:lang w:val="bg-BG"/>
+        </w:rPr>
+        <w:t xml:space="preserve">– Показва лист от наличните настройки за сензори като ги взима, чрез </w:t>
+      </w:r>
+      <w:r>
+        <w:rPr>
+          <w:rFonts w:cstheme="minorHAnsi"/>
+        </w:rPr>
+        <w:t>API</w:t>
+      </w:r>
+      <w:r>
+        <w:rPr>
+          <w:rFonts w:cstheme="minorHAnsi"/>
+          <w:lang w:val="bg-BG"/>
+        </w:rPr>
+        <w:t xml:space="preserve"> заявка към </w:t>
+      </w:r>
+      <w:r>
+        <w:rPr>
+          <w:rFonts w:cstheme="minorHAnsi"/>
+        </w:rPr>
+        <w:t>SensorPropertyController.</w:t>
+      </w:r>
+    </w:p>
+    <w:p>
+      <w:pPr>
+        <w:pStyle w:val="ListParagraph"/>
+        <w:numPr>
+          <w:ilvl w:val="1"/>
+          <w:numId w:val="17"/>
+        </w:numPr>
+        <w:jc w:val="both"/>
+        <w:rPr>
+          <w:rFonts w:cstheme="minorHAnsi"/>
+          <w:lang w:val="bg-BG"/>
+        </w:rPr>
+      </w:pPr>
+      <w:r>
+        <w:rPr>
+          <w:rFonts w:cstheme="minorHAnsi"/>
+          <w:b/>
+          <w:i/>
+        </w:rPr>
+        <w:t>UpdateSensorPropertyForm</w:t>
+      </w:r>
+      <w:r>
+        <w:rPr>
+          <w:rFonts w:cstheme="minorHAnsi"/>
+          <w:lang w:val="bg-BG"/>
+        </w:rPr>
+        <w:t xml:space="preserve"> –</w:t>
+      </w:r>
+      <w:r>
+        <w:rPr>
+          <w:rFonts w:cstheme="minorHAnsi"/>
+        </w:rPr>
+        <w:t xml:space="preserve"> </w:t>
+      </w:r>
+      <w:r>
+        <w:rPr>
+          <w:rFonts w:cstheme="minorHAnsi"/>
+          <w:lang w:val="bg-BG"/>
+        </w:rPr>
+        <w:t>Уиджет, който служи за редакция на настройка за сензор и валидиране на формата.</w:t>
+      </w:r>
+    </w:p>
+    <w:p>
+      <w:pPr>
+        <w:pStyle w:val="ListParagraph"/>
+        <w:numPr>
+          <w:ilvl w:val="1"/>
+          <w:numId w:val="17"/>
+        </w:numPr>
+        <w:jc w:val="both"/>
+        <w:rPr>
+          <w:rFonts w:cstheme="minorHAnsi"/>
+          <w:b/>
+          <w:i/>
+          <w:lang w:val="bg-BG"/>
+        </w:rPr>
+      </w:pPr>
+      <w:r>
+        <w:rPr>
+          <w:rFonts w:cstheme="minorHAnsi"/>
+          <w:b/>
+          <w:i/>
+        </w:rPr>
+        <w:t>UpdateSensorPropertyRoute</w:t>
+      </w:r>
+      <w:r>
+        <w:rPr>
+          <w:rFonts w:cstheme="minorHAnsi"/>
+          <w:b/>
+          <w:i/>
+        </w:rPr>
+        <w:t xml:space="preserve"> </w:t>
+      </w:r>
+      <w:r>
+        <w:rPr>
+          <w:rFonts w:cstheme="minorHAnsi"/>
+        </w:rPr>
+        <w:t xml:space="preserve">– </w:t>
+      </w:r>
+      <w:r>
+        <w:rPr>
+          <w:rFonts w:cstheme="minorHAnsi"/>
+          <w:lang w:val="bg-BG"/>
+        </w:rPr>
+        <w:t>Показва екрана за редактиране на настройка за сензор.</w:t>
+      </w:r>
+    </w:p>
+    <w:p>
+      <w:pPr>
+        <w:pStyle w:val="ListParagraph"/>
+        <w:numPr>
+          <w:ilvl w:val="0"/>
+          <w:numId w:val="17"/>
+        </w:numPr>
+        <w:jc w:val="both"/>
+        <w:rPr>
+          <w:rFonts w:cstheme="minorHAnsi"/>
+          <w:lang w:val="bg-BG"/>
+        </w:rPr>
+      </w:pPr>
+      <w:r>
+        <w:rPr>
+          <w:rFonts w:cstheme="minorHAnsi"/>
+          <w:b/>
+          <w:i/>
+        </w:rPr>
+        <w:t>Sensor</w:t>
+      </w:r>
+      <w:r>
+        <w:rPr>
+          <w:rFonts w:cstheme="minorHAnsi"/>
+          <w:b/>
+          <w:i/>
+        </w:rPr>
+        <w:t xml:space="preserve">Widgets </w:t>
+      </w:r>
+      <w:r>
+        <w:rPr>
+          <w:rFonts w:cstheme="minorHAnsi"/>
+        </w:rPr>
+        <w:t xml:space="preserve">– </w:t>
+      </w:r>
+      <w:r>
+        <w:rPr>
+          <w:rFonts w:cstheme="minorHAnsi"/>
+          <w:lang w:val="bg-BG"/>
+        </w:rPr>
+        <w:t xml:space="preserve">Служат за </w:t>
+      </w:r>
+      <w:r>
+        <w:rPr>
+          <w:rFonts w:cstheme="minorHAnsi"/>
+        </w:rPr>
+        <w:t>логиката свързана с</w:t>
+      </w:r>
+      <w:r>
+        <w:rPr>
+          <w:rFonts w:cstheme="minorHAnsi"/>
+        </w:rPr>
+        <w:t xml:space="preserve"> сензорите</w:t>
+      </w:r>
+    </w:p>
+    <w:p>
+      <w:pPr>
+        <w:pStyle w:val="ListParagraph"/>
+        <w:numPr>
+          <w:ilvl w:val="1"/>
+          <w:numId w:val="17"/>
+        </w:numPr>
+        <w:jc w:val="both"/>
+        <w:rPr>
+          <w:rFonts w:cstheme="minorHAnsi"/>
+          <w:lang w:val="bg-BG"/>
+        </w:rPr>
+      </w:pPr>
+      <w:r>
+        <w:rPr>
+          <w:rFonts w:cstheme="minorHAnsi"/>
+          <w:b/>
+          <w:i/>
+        </w:rPr>
+        <w:t>CreateSensor</w:t>
+      </w:r>
+      <w:r>
+        <w:rPr>
+          <w:rFonts w:cstheme="minorHAnsi"/>
+          <w:b/>
+          <w:i/>
+        </w:rPr>
+        <w:t xml:space="preserve">Form </w:t>
+      </w:r>
+      <w:r>
+        <w:rPr>
+          <w:rFonts w:cstheme="minorHAnsi"/>
+        </w:rPr>
+        <w:t xml:space="preserve">– </w:t>
+      </w:r>
+      <w:r>
+        <w:rPr>
+          <w:rFonts w:cstheme="minorHAnsi"/>
+          <w:lang w:val="bg-BG"/>
+        </w:rPr>
+        <w:t>Уиджет, който служи за създаване на настройка за сензор и валидиране на формата.</w:t>
+      </w:r>
+    </w:p>
+    <w:p>
+      <w:pPr>
+        <w:pStyle w:val="ListParagraph"/>
+        <w:numPr>
+          <w:ilvl w:val="1"/>
+          <w:numId w:val="17"/>
+        </w:numPr>
+        <w:jc w:val="both"/>
+        <w:rPr>
+          <w:rFonts w:cstheme="minorHAnsi"/>
+          <w:lang w:val="bg-BG"/>
+        </w:rPr>
+      </w:pPr>
+      <w:r>
+        <w:rPr>
+          <w:rFonts w:cstheme="minorHAnsi"/>
+          <w:b/>
+          <w:i/>
+        </w:rPr>
+        <w:t xml:space="preserve">CreateSensorRoute </w:t>
+      </w:r>
+      <w:r>
+        <w:rPr>
+          <w:rFonts w:cstheme="minorHAnsi"/>
+          <w:lang w:val="bg-BG"/>
+        </w:rPr>
+        <w:t>–</w:t>
+      </w:r>
+      <w:r>
+        <w:rPr>
+          <w:rFonts w:cstheme="minorHAnsi"/>
+          <w:lang w:val="bg-BG"/>
+        </w:rPr>
+        <w:t xml:space="preserve"> Показва екрана за създаване на</w:t>
+      </w:r>
+      <w:r>
+        <w:rPr>
+          <w:rFonts w:cstheme="minorHAnsi"/>
+          <w:lang w:val="bg-BG"/>
+        </w:rPr>
+        <w:t xml:space="preserve"> сензор.</w:t>
+      </w:r>
+    </w:p>
+    <w:p>
+      <w:pPr>
+        <w:pStyle w:val="ListParagraph"/>
+        <w:numPr>
+          <w:ilvl w:val="1"/>
+          <w:numId w:val="17"/>
+        </w:numPr>
+        <w:jc w:val="both"/>
+        <w:rPr>
+          <w:rFonts w:cstheme="minorHAnsi"/>
+          <w:lang w:val="bg-BG"/>
+        </w:rPr>
+      </w:pPr>
+      <w:r>
+        <w:rPr>
+          <w:rFonts w:cstheme="minorHAnsi"/>
+          <w:b/>
+          <w:i/>
+        </w:rPr>
+        <w:t>Senso</w:t>
+      </w:r>
+      <w:r>
+        <w:rPr>
+          <w:rFonts w:cstheme="minorHAnsi"/>
+          <w:b/>
+          <w:i/>
+        </w:rPr>
+        <w:t>s</w:t>
+      </w:r>
+      <w:r>
+        <w:rPr>
+          <w:rFonts w:cstheme="minorHAnsi"/>
+          <w:b/>
+          <w:i/>
+        </w:rPr>
+        <w:t xml:space="preserve">List </w:t>
+      </w:r>
+      <w:r>
+        <w:rPr>
+          <w:rFonts w:cstheme="minorHAnsi"/>
+          <w:lang w:val="bg-BG"/>
+        </w:rPr>
+        <w:t xml:space="preserve">– Показва </w:t>
+      </w:r>
+      <w:r>
+        <w:rPr>
+          <w:rFonts w:cstheme="minorHAnsi"/>
+          <w:lang w:val="bg-BG"/>
+        </w:rPr>
+        <w:t>лист от наличните</w:t>
+      </w:r>
+      <w:r>
+        <w:rPr>
+          <w:rFonts w:cstheme="minorHAnsi"/>
+          <w:lang w:val="bg-BG"/>
+        </w:rPr>
+        <w:t xml:space="preserve"> сензори като ги взима, чрез </w:t>
+      </w:r>
+      <w:r>
+        <w:rPr>
+          <w:rFonts w:cstheme="minorHAnsi"/>
+        </w:rPr>
+        <w:t>API</w:t>
+      </w:r>
+      <w:r>
+        <w:rPr>
+          <w:rFonts w:cstheme="minorHAnsi"/>
+          <w:lang w:val="bg-BG"/>
+        </w:rPr>
+        <w:t xml:space="preserve"> заявка към </w:t>
+      </w:r>
+      <w:r>
+        <w:rPr>
+          <w:rFonts w:cstheme="minorHAnsi"/>
+        </w:rPr>
+        <w:t>SensorController.</w:t>
+      </w:r>
+    </w:p>
+    <w:p>
+      <w:pPr>
+        <w:pStyle w:val="ListParagraph"/>
+        <w:numPr>
+          <w:ilvl w:val="1"/>
+          <w:numId w:val="17"/>
+        </w:numPr>
+        <w:jc w:val="both"/>
+        <w:rPr>
+          <w:rFonts w:cstheme="minorHAnsi"/>
+          <w:lang w:val="bg-BG"/>
+        </w:rPr>
+      </w:pPr>
+      <w:r>
+        <w:rPr>
+          <w:rFonts w:cstheme="minorHAnsi"/>
+          <w:b/>
+          <w:i/>
+        </w:rPr>
+        <w:t>UpdateSensoryForm</w:t>
+      </w:r>
+      <w:r>
+        <w:rPr>
+          <w:rFonts w:cstheme="minorHAnsi"/>
+          <w:lang w:val="bg-BG"/>
+        </w:rPr>
+        <w:t xml:space="preserve"> –</w:t>
+      </w:r>
+      <w:r>
+        <w:rPr>
+          <w:rFonts w:cstheme="minorHAnsi"/>
+        </w:rPr>
+        <w:t xml:space="preserve"> </w:t>
+      </w:r>
+      <w:r>
+        <w:rPr>
+          <w:rFonts w:cstheme="minorHAnsi"/>
+          <w:lang w:val="bg-BG"/>
+        </w:rPr>
+        <w:t xml:space="preserve">Уиджет, който служи за </w:t>
+      </w:r>
+      <w:r>
+        <w:rPr>
+          <w:rFonts w:cstheme="minorHAnsi"/>
+          <w:lang w:val="bg-BG"/>
+        </w:rPr>
+        <w:t xml:space="preserve">редакция на </w:t>
+      </w:r>
+      <w:r>
+        <w:rPr>
+          <w:rFonts w:cstheme="minorHAnsi"/>
+          <w:lang w:val="bg-BG"/>
+        </w:rPr>
+        <w:t>сензор и валидиране на формата.</w:t>
+      </w:r>
+    </w:p>
+    <w:p>
+      <w:pPr>
+        <w:pStyle w:val="ListParagraph"/>
+        <w:numPr>
+          <w:ilvl w:val="1"/>
+          <w:numId w:val="17"/>
+        </w:numPr>
+        <w:jc w:val="both"/>
+        <w:rPr>
+          <w:rFonts w:cstheme="minorHAnsi"/>
+          <w:b/>
+          <w:i/>
+          <w:lang w:val="bg-BG"/>
+        </w:rPr>
+      </w:pPr>
+      <w:r>
+        <w:rPr>
+          <w:rFonts w:cstheme="minorHAnsi"/>
+          <w:b/>
+          <w:i/>
+        </w:rPr>
+        <w:t>UpdateSensorRoute</w:t>
+      </w:r>
+      <w:r>
+        <w:rPr>
+          <w:rFonts w:cstheme="minorHAnsi"/>
+          <w:b/>
+          <w:i/>
+        </w:rPr>
+        <w:t xml:space="preserve"> </w:t>
+      </w:r>
+      <w:r>
+        <w:rPr>
+          <w:rFonts w:cstheme="minorHAnsi"/>
+        </w:rPr>
+        <w:t xml:space="preserve">– </w:t>
+      </w:r>
+      <w:r>
+        <w:rPr>
+          <w:rFonts w:cstheme="minorHAnsi"/>
+          <w:lang w:val="bg-BG"/>
+        </w:rPr>
+        <w:t xml:space="preserve">Показва </w:t>
+      </w:r>
+      <w:r>
+        <w:rPr>
+          <w:rFonts w:cstheme="minorHAnsi"/>
+          <w:lang w:val="bg-BG"/>
+        </w:rPr>
+        <w:t>екрана за редактиране на</w:t>
+      </w:r>
+      <w:r>
+        <w:rPr>
+          <w:rFonts w:cstheme="minorHAnsi"/>
+          <w:lang w:val="bg-BG"/>
+        </w:rPr>
+        <w:t xml:space="preserve"> сензор.</w:t>
+      </w:r>
+    </w:p>
+    <w:p>
+      <w:pPr>
+        <w:pStyle w:val="ListParagraph"/>
+        <w:numPr>
+          <w:ilvl w:val="0"/>
+          <w:numId w:val="17"/>
+        </w:numPr>
+        <w:jc w:val="both"/>
+        <w:rPr>
+          <w:rFonts w:cstheme="minorHAnsi"/>
+          <w:b/>
+          <w:i/>
+          <w:lang w:val="bg-BG"/>
+        </w:rPr>
+      </w:pPr>
+      <w:r>
+        <w:rPr>
+          <w:rFonts w:cstheme="minorHAnsi"/>
+          <w:b/>
+          <w:i/>
+        </w:rPr>
+        <w:t xml:space="preserve">HomeRoute </w:t>
+      </w:r>
+      <w:r>
+        <w:rPr>
+          <w:rFonts w:cstheme="minorHAnsi"/>
+          <w:lang w:val="bg-BG"/>
+        </w:rPr>
+        <w:t xml:space="preserve">– Служи за показване на екрана за </w:t>
+      </w:r>
+      <w:r>
+        <w:rPr>
+          <w:rFonts w:cstheme="minorHAnsi"/>
+        </w:rPr>
+        <w:t xml:space="preserve">navigation bar </w:t>
+      </w:r>
+      <w:r>
+        <w:rPr>
+          <w:rFonts w:cstheme="minorHAnsi"/>
+          <w:lang w:val="bg-BG"/>
+        </w:rPr>
+        <w:t>с бутони, които превключват между различните екрани.</w:t>
+      </w:r>
+    </w:p>
+    <w:p>
+      <w:pPr>
+        <w:jc w:val="both"/>
+        <w:rPr>
+          <w:rFonts w:cstheme="minorHAnsi"/>
+        </w:rPr>
+      </w:pPr>
+      <w:r>
+        <w:rPr>
+          <w:rFonts w:cstheme="minorHAnsi"/>
+          <w:b/>
+        </w:rPr>
+        <w:t xml:space="preserve">Main </w:t>
+      </w:r>
+      <w:r>
+        <w:rPr>
+          <w:rFonts w:cstheme="minorHAnsi"/>
+          <w:lang w:val="bg-BG"/>
+        </w:rPr>
+        <w:t>– Стартовата точка на мобилното приложение.</w:t>
+      </w:r>
+    </w:p>
+    <w:p>
+      <w:pPr>
+        <w:jc w:val="center"/>
+        <w:rPr>
+          <w:rFonts w:cstheme="minorHAnsi"/>
+        </w:rPr>
+      </w:pPr>
+      <w:r>
+        <w:rPr>
+          <w:rFonts w:cstheme="minorHAnsi"/>
+          <w:noProof/>
+        </w:rPr>
+        <w:drawing>
+          <wp:inline distT="0" distB="0" distL="0" distR="0">
+            <wp:extent cx="2759623" cy="4419600"/>
+            <wp:effectExtent l="0" t="0" r="3175" b="0"/>
+            <wp:docPr id="5" name="Picture 5"/>
+            <wp:cNvGraphicFramePr>
+              <a:graphicFrameLocks xmlns:a="http://schemas.openxmlformats.org/drawingml/2006/main" noChangeAspect="1"/>
+            </wp:cNvGraphicFramePr>
+            <a:graphic xmlns:a="http://schemas.openxmlformats.org/drawingml/2006/main">
+              <a:graphicData uri="http://schemas.openxmlformats.org/drawingml/2006/picture">
+                <pic:pic xmlns:pic="http://schemas.openxmlformats.org/drawingml/2006/picture">
+                  <pic:nvPicPr>
+                    <pic:cNvPr id="0" name="mobile.jpg"/>
+                    <pic:cNvPicPr/>
+                  </pic:nvPicPr>
+                  <pic:blipFill>
+                    <a:blip r:embed="rId13">
+                      <a:extLst>
+                        <a:ext uri="{28A0092B-C50C-407E-A947-70E740481C1C}">
+                          <a14:useLocalDpi xmlns:a14="http://schemas.microsoft.com/office/drawing/2010/main" val="0"/>
+                        </a:ext>
+                      </a:extLst>
+                    </a:blip>
+                    <a:stretch>
+                      <a:fillRect/>
+                    </a:stretch>
+                  </pic:blipFill>
+                  <pic:spPr>
+                    <a:xfrm>
+                      <a:off x="0" y="0"/>
+                      <a:ext cx="2758748" cy="4418199"/>
+                    </a:xfrm>
+                    <a:prstGeom prst="rect">
+                      <a:avLst/>
+                    </a:prstGeom>
+                  </pic:spPr>
+                </pic:pic>
+              </a:graphicData>
+            </a:graphic>
+          </wp:inline>
+        </w:drawing>
+      </w:r>
+    </w:p>
+    <w:p>
+      <w:pPr>
+        <w:rPr>
+          <w:rFonts w:cstheme="minorHAnsi"/>
+          <w:b/>
+          <w:sz w:val="24"/>
+          <w:szCs w:val="24"/>
+          <w:lang w:val="bg-BG"/>
+        </w:rPr>
+      </w:pPr>
+      <w:r>
+        <w:rPr>
+          <w:rFonts w:cstheme="minorHAnsi"/>
+          <w:b/>
+          <w:sz w:val="24"/>
+          <w:szCs w:val="24"/>
+          <w:lang w:val="bg-BG"/>
+        </w:rPr>
+        <w:lastRenderedPageBreak/>
+        <w:t xml:space="preserve">Логическа архитектура на </w:t>
+      </w:r>
+      <w:r>
+        <w:rPr>
+          <w:rFonts w:cstheme="minorHAnsi"/>
+          <w:b/>
+          <w:sz w:val="24"/>
+          <w:szCs w:val="24"/>
+          <w:lang w:val="bg-BG"/>
+        </w:rPr>
+        <w:t>базата данни на</w:t>
+      </w:r>
       <w:bookmarkStart w:id="0" w:name="_GoBack"/>
       <w:bookmarkEnd w:id="0"/>
-    </w:p>
-    <w:p>
-      <w:pPr>
-        <w:jc w:val="both"/>
-        <w:rPr>
-          <w:rFonts w:cstheme="minorHAnsi"/>
+      <w:r>
+        <w:rPr>
+          <w:rFonts w:cstheme="minorHAnsi"/>
+          <w:b/>
           <w:sz w:val="24"/>
           <w:szCs w:val="24"/>
-        </w:rPr>
-      </w:pPr>
-    </w:p>
-    <w:p>
-      <w:pPr>
-        <w:pStyle w:val="ListParagraph"/>
-        <w:ind w:left="1440"/>
-        <w:jc w:val="both"/>
-        <w:rPr>
-          <w:rFonts w:cstheme="minorHAnsi"/>
-        </w:rPr>
-      </w:pPr>
-    </w:p>
-    <w:p>
-      <w:pPr>
-        <w:pStyle w:val="ListParagraph"/>
-        <w:ind w:left="1440"/>
-        <w:jc w:val="both"/>
-        <w:rPr>
-          <w:rFonts w:cstheme="minorHAnsi"/>
-        </w:rPr>
-      </w:pPr>
-    </w:p>
-    <w:p>
-      <w:pPr>
-        <w:pStyle w:val="ListParagraph"/>
-        <w:ind w:left="1440"/>
-        <w:jc w:val="both"/>
-        <w:rPr>
-          <w:rFonts w:cstheme="minorHAnsi"/>
-          <w:lang w:val="bg-BG"/>
-        </w:rPr>
-      </w:pPr>
-    </w:p>
-    <w:p>
-      <w:pPr>
-        <w:pStyle w:val="ListParagraph"/>
-        <w:ind w:left="1440"/>
-        <w:jc w:val="both"/>
-        <w:rPr>
-          <w:rFonts w:cstheme="minorHAnsi"/>
-          <w:lang w:val="bg-BG"/>
-        </w:rPr>
-      </w:pPr>
-    </w:p>
-    <w:p>
-      <w:pPr>
-        <w:pStyle w:val="ListParagraph"/>
-        <w:ind w:left="1440"/>
-        <w:jc w:val="both"/>
-        <w:rPr>
-          <w:rFonts w:cstheme="minorHAnsi"/>
-          <w:lang w:val="bg-BG"/>
-        </w:rPr>
-      </w:pPr>
-    </w:p>
-    <w:p>
-      <w:pPr>
-        <w:pStyle w:val="ListParagraph"/>
-        <w:ind w:left="1440"/>
-        <w:jc w:val="both"/>
-        <w:rPr>
-          <w:rFonts w:cstheme="minorHAnsi"/>
-          <w:lang w:val="bg-BG"/>
-        </w:rPr>
-      </w:pPr>
-    </w:p>
-    <w:p>
-      <w:pPr>
-        <w:pStyle w:val="ListParagraph"/>
-        <w:ind w:left="1440"/>
-        <w:jc w:val="both"/>
-        <w:rPr>
-          <w:rFonts w:cstheme="minorHAnsi"/>
-          <w:lang w:val="bg-BG"/>
-        </w:rPr>
-      </w:pPr>
-    </w:p>
-    <w:p>
-      <w:pPr>
-        <w:pStyle w:val="ListParagraph"/>
-        <w:ind w:left="1440"/>
-        <w:jc w:val="both"/>
-        <w:rPr>
-          <w:rFonts w:cstheme="minorHAnsi"/>
-          <w:lang w:val="bg-BG"/>
-        </w:rPr>
-      </w:pPr>
-    </w:p>
-    <w:p>
-      <w:pPr>
-        <w:pStyle w:val="ListParagraph"/>
-        <w:ind w:left="1440"/>
-        <w:jc w:val="both"/>
-        <w:rPr>
-          <w:rFonts w:cstheme="minorHAnsi"/>
-          <w:lang w:val="bg-BG"/>
-        </w:rPr>
-      </w:pPr>
-    </w:p>
-    <w:p>
-      <w:pPr>
-        <w:pStyle w:val="ListParagraph"/>
-        <w:ind w:left="1440"/>
-        <w:jc w:val="both"/>
-        <w:rPr>
-          <w:rFonts w:cstheme="minorHAnsi"/>
-          <w:lang w:val="bg-BG"/>
-        </w:rPr>
-      </w:pPr>
-    </w:p>
-    <w:p>
-      <w:pPr>
-        <w:pStyle w:val="ListParagraph"/>
-        <w:ind w:left="1440"/>
-        <w:jc w:val="both"/>
-        <w:rPr>
-          <w:rFonts w:cstheme="minorHAnsi"/>
-          <w:lang w:val="bg-BG"/>
-        </w:rPr>
-      </w:pPr>
-    </w:p>
-    <w:p>
-      <w:pPr>
-        <w:pStyle w:val="ListParagraph"/>
-        <w:ind w:left="1440"/>
-        <w:jc w:val="both"/>
-        <w:rPr>
-          <w:rFonts w:cstheme="minorHAnsi"/>
+          <w:lang w:val="bg-BG"/>
+        </w:rPr>
+        <w:t xml:space="preserve"> приложението</w:t>
+      </w:r>
+    </w:p>
+    <w:p>
+      <w:pPr>
+        <w:jc w:val="both"/>
+        <w:rPr>
+          <w:rFonts w:cstheme="minorHAnsi"/>
+          <w:b/>
+          <w:i/>
+        </w:rPr>
+      </w:pPr>
+      <w:r>
+        <w:rPr>
+          <w:rFonts w:cstheme="minorHAnsi"/>
+        </w:rPr>
+        <w:tab/>
+      </w:r>
+      <w:r>
+        <w:rPr>
+          <w:rFonts w:cstheme="minorHAnsi"/>
+          <w:lang w:val="bg-BG"/>
+        </w:rPr>
+        <w:t xml:space="preserve">Мобилното приложение на системата за управление и преглед на сензори се състои от 4 основни части разпределени в различни проекти – </w:t>
+      </w:r>
+      <w:r>
+        <w:rPr>
+          <w:rFonts w:cstheme="minorHAnsi"/>
+          <w:b/>
+          <w:i/>
+        </w:rPr>
+        <w:t>Models</w:t>
+      </w:r>
+      <w:r>
+        <w:rPr>
+          <w:rFonts w:cstheme="minorHAnsi"/>
+        </w:rPr>
+        <w:t xml:space="preserve">, </w:t>
+      </w:r>
+      <w:r>
+        <w:rPr>
+          <w:rFonts w:cstheme="minorHAnsi"/>
+          <w:b/>
+          <w:i/>
+        </w:rPr>
+        <w:t>Services</w:t>
+      </w:r>
+      <w:r>
+        <w:rPr>
+          <w:rFonts w:cstheme="minorHAnsi"/>
+        </w:rPr>
+        <w:t xml:space="preserve">, </w:t>
+      </w:r>
+      <w:r>
+        <w:rPr>
+          <w:rFonts w:cstheme="minorHAnsi"/>
+          <w:b/>
+          <w:i/>
+        </w:rPr>
+        <w:t>Widgets</w:t>
+      </w:r>
+      <w:r>
+        <w:rPr>
+          <w:rFonts w:cstheme="minorHAnsi"/>
+        </w:rPr>
+        <w:t xml:space="preserve">, </w:t>
+      </w:r>
+      <w:r>
+        <w:rPr>
+          <w:rFonts w:cstheme="minorHAnsi"/>
+          <w:b/>
+          <w:i/>
+        </w:rPr>
+        <w:t>Main</w:t>
+      </w:r>
+    </w:p>
+    <w:p>
+      <w:pPr>
+        <w:jc w:val="both"/>
+        <w:rPr>
+          <w:rFonts w:cstheme="minorHAnsi"/>
+          <w:b/>
+          <w:sz w:val="24"/>
+          <w:szCs w:val="24"/>
           <w:lang w:val="bg-BG"/>
         </w:rPr>
       </w:pPr>
@@ -11050,9 +14197,10 @@
           <w:sz w:val="28"/>
           <w:szCs w:val="28"/>
         </w:rPr>
+        <w:lastRenderedPageBreak/>
         <w:t xml:space="preserve">ASP.NET Core - </w:t>
       </w:r>
-      <w:hyperlink r:id="rId12" w:history="1">
+      <w:hyperlink r:id="rId14" w:history="1">
         <w:r>
           <w:rPr>
             <w:rStyle w:val="Hyperlink"/>
@@ -11101,7 +14249,7 @@
       </w:pPr>
     </w:p>
     <w:sectPr>
-      <w:footerReference w:type="default" r:id="rId13"/>
+      <w:footerReference w:type="default" r:id="rId15"/>
       <w:type w:val="continuous"/>
       <w:pgSz w:w="12240" w:h="15840"/>
       <w:pgMar w:top="1440" w:right="1440" w:bottom="1440" w:left="1440" w:header="720" w:footer="720" w:gutter="0"/>
@@ -11171,7 +14319,7 @@
           <w:rPr>
             <w:noProof/>
           </w:rPr>
-          <w:t>13</w:t>
+          <w:t>16</w:t>
         </w:r>
         <w:r>
           <w:rPr>
@@ -11331,6 +14479,96 @@
     </w:lvl>
   </w:abstractNum>
   <w:abstractNum w:abstractNumId="1">
+    <w:nsid w:val="0A54592E"/>
+    <w:multiLevelType w:val="hybridMultilevel"/>
+    <w:tmpl w:val="15549082"/>
+    <w:lvl w:ilvl="0" w:tplc="513A774C">
+      <w:start w:val="1"/>
+      <w:numFmt w:val="decimal"/>
+      <w:lvlText w:val="%1."/>
+      <w:lvlJc w:val="left"/>
+      <w:pPr>
+        <w:ind w:left="720" w:hanging="360"/>
+      </w:pPr>
+      <w:rPr>
+        <w:b w:val="0"/>
+        <w:i w:val="0"/>
+      </w:rPr>
+    </w:lvl>
+    <w:lvl w:ilvl="1" w:tplc="04090019" w:tentative="1">
+      <w:start w:val="1"/>
+      <w:numFmt w:val="lowerLetter"/>
+      <w:lvlText w:val="%2."/>
+      <w:lvlJc w:val="left"/>
+      <w:pPr>
+        <w:ind w:left="1440" w:hanging="360"/>
+      </w:pPr>
+    </w:lvl>
+    <w:lvl w:ilvl="2" w:tplc="0409001B" w:tentative="1">
+      <w:start w:val="1"/>
+      <w:numFmt w:val="lowerRoman"/>
+      <w:lvlText w:val="%3."/>
+      <w:lvlJc w:val="right"/>
+      <w:pPr>
+        <w:ind w:left="2160" w:hanging="180"/>
+      </w:pPr>
+    </w:lvl>
+    <w:lvl w:ilvl="3" w:tplc="0409000F" w:tentative="1">
+      <w:start w:val="1"/>
+      <w:numFmt w:val="decimal"/>
+      <w:lvlText w:val="%4."/>
+      <w:lvlJc w:val="left"/>
+      <w:pPr>
+        <w:ind w:left="2880" w:hanging="360"/>
+      </w:pPr>
+    </w:lvl>
+    <w:lvl w:ilvl="4" w:tplc="04090019" w:tentative="1">
+      <w:start w:val="1"/>
+      <w:numFmt w:val="lowerLetter"/>
+      <w:lvlText w:val="%5."/>
+      <w:lvlJc w:val="left"/>
+      <w:pPr>
+        <w:ind w:left="3600" w:hanging="360"/>
+      </w:pPr>
+    </w:lvl>
+    <w:lvl w:ilvl="5" w:tplc="0409001B" w:tentative="1">
+      <w:start w:val="1"/>
+      <w:numFmt w:val="lowerRoman"/>
+      <w:lvlText w:val="%6."/>
+      <w:lvlJc w:val="right"/>
+      <w:pPr>
+        <w:ind w:left="4320" w:hanging="180"/>
+      </w:pPr>
+    </w:lvl>
+    <w:lvl w:ilvl="6" w:tplc="0409000F" w:tentative="1">
+      <w:start w:val="1"/>
+      <w:numFmt w:val="decimal"/>
+      <w:lvlText w:val="%7."/>
+      <w:lvlJc w:val="left"/>
+      <w:pPr>
+        <w:ind w:left="5040" w:hanging="360"/>
+      </w:pPr>
+    </w:lvl>
+    <w:lvl w:ilvl="7" w:tplc="04090019" w:tentative="1">
+      <w:start w:val="1"/>
+      <w:numFmt w:val="lowerLetter"/>
+      <w:lvlText w:val="%8."/>
+      <w:lvlJc w:val="left"/>
+      <w:pPr>
+        <w:ind w:left="5760" w:hanging="360"/>
+      </w:pPr>
+    </w:lvl>
+    <w:lvl w:ilvl="8" w:tplc="0409001B" w:tentative="1">
+      <w:start w:val="1"/>
+      <w:numFmt w:val="lowerRoman"/>
+      <w:lvlText w:val="%9."/>
+      <w:lvlJc w:val="right"/>
+      <w:pPr>
+        <w:ind w:left="6480" w:hanging="180"/>
+      </w:pPr>
+    </w:lvl>
+  </w:abstractNum>
+  <w:abstractNum w:abstractNumId="2">
     <w:nsid w:val="0E5923DA"/>
     <w:multiLevelType w:val="hybridMultilevel"/>
     <w:tmpl w:val="2752CB88"/>
@@ -11443,7 +14681,7 @@
       </w:rPr>
     </w:lvl>
   </w:abstractNum>
-  <w:abstractNum w:abstractNumId="2">
+  <w:abstractNum w:abstractNumId="3">
     <w:nsid w:val="10A11E27"/>
     <w:multiLevelType w:val="hybridMultilevel"/>
     <w:tmpl w:val="CA747D08"/>
@@ -11556,10 +14794,10 @@
       </w:rPr>
     </w:lvl>
   </w:abstractNum>
-  <w:abstractNum w:abstractNumId="3">
-    <w:nsid w:val="2D4B5AFF"/>
+  <w:abstractNum w:abstractNumId="4">
+    <w:nsid w:val="152E345E"/>
     <w:multiLevelType w:val="hybridMultilevel"/>
-    <w:tmpl w:val="75408920"/>
+    <w:tmpl w:val="A9CC92C0"/>
     <w:lvl w:ilvl="0" w:tplc="0409000F">
       <w:start w:val="1"/>
       <w:numFmt w:val="decimal"/>
@@ -11568,6 +14806,9 @@
       <w:pPr>
         <w:ind w:left="720" w:hanging="360"/>
       </w:pPr>
+      <w:rPr>
+        <w:rFonts w:hint="default"/>
+      </w:rPr>
     </w:lvl>
     <w:lvl w:ilvl="1" w:tplc="04090019">
       <w:start w:val="1"/>
@@ -11578,7 +14819,7 @@
         <w:ind w:left="1440" w:hanging="360"/>
       </w:pPr>
     </w:lvl>
-    <w:lvl w:ilvl="2" w:tplc="0409001B">
+    <w:lvl w:ilvl="2" w:tplc="0409001B" w:tentative="1">
       <w:start w:val="1"/>
       <w:numFmt w:val="lowerRoman"/>
       <w:lvlText w:val="%3."/>
@@ -11587,7 +14828,7 @@
         <w:ind w:left="2160" w:hanging="180"/>
       </w:pPr>
     </w:lvl>
-    <w:lvl w:ilvl="3" w:tplc="0409000F">
+    <w:lvl w:ilvl="3" w:tplc="0409000F" w:tentative="1">
       <w:start w:val="1"/>
       <w:numFmt w:val="decimal"/>
       <w:lvlText w:val="%4."/>
@@ -11642,7 +14883,194 @@
       </w:pPr>
     </w:lvl>
   </w:abstractNum>
-  <w:abstractNum w:abstractNumId="4">
+  <w:abstractNum w:abstractNumId="5">
+    <w:nsid w:val="1AC95A59"/>
+    <w:multiLevelType w:val="hybridMultilevel"/>
+    <w:tmpl w:val="2F7AA884"/>
+    <w:lvl w:ilvl="0" w:tplc="0409000F">
+      <w:start w:val="1"/>
+      <w:numFmt w:val="decimal"/>
+      <w:lvlText w:val="%1."/>
+      <w:lvlJc w:val="left"/>
+      <w:pPr>
+        <w:ind w:left="720" w:hanging="360"/>
+      </w:pPr>
+      <w:rPr>
+        <w:rFonts w:hint="default"/>
+      </w:rPr>
+    </w:lvl>
+    <w:lvl w:ilvl="1" w:tplc="64C08E68">
+      <w:start w:val="1"/>
+      <w:numFmt w:val="lowerLetter"/>
+      <w:lvlText w:val="%2."/>
+      <w:lvlJc w:val="left"/>
+      <w:pPr>
+        <w:ind w:left="1440" w:hanging="360"/>
+      </w:pPr>
+      <w:rPr>
+        <w:b w:val="0"/>
+        <w:i w:val="0"/>
+      </w:rPr>
+    </w:lvl>
+    <w:lvl w:ilvl="2" w:tplc="0409001B" w:tentative="1">
+      <w:start w:val="1"/>
+      <w:numFmt w:val="lowerRoman"/>
+      <w:lvlText w:val="%3."/>
+      <w:lvlJc w:val="right"/>
+      <w:pPr>
+        <w:ind w:left="2160" w:hanging="180"/>
+      </w:pPr>
+    </w:lvl>
+    <w:lvl w:ilvl="3" w:tplc="0409000F" w:tentative="1">
+      <w:start w:val="1"/>
+      <w:numFmt w:val="decimal"/>
+      <w:lvlText w:val="%4."/>
+      <w:lvlJc w:val="left"/>
+      <w:pPr>
+        <w:ind w:left="2880" w:hanging="360"/>
+      </w:pPr>
+    </w:lvl>
+    <w:lvl w:ilvl="4" w:tplc="04090019" w:tentative="1">
+      <w:start w:val="1"/>
+      <w:numFmt w:val="lowerLetter"/>
+      <w:lvlText w:val="%5."/>
+      <w:lvlJc w:val="left"/>
+      <w:pPr>
+        <w:ind w:left="3600" w:hanging="360"/>
+      </w:pPr>
+    </w:lvl>
+    <w:lvl w:ilvl="5" w:tplc="0409001B" w:tentative="1">
+      <w:start w:val="1"/>
+      <w:numFmt w:val="lowerRoman"/>
+      <w:lvlText w:val="%6."/>
+      <w:lvlJc w:val="right"/>
+      <w:pPr>
+        <w:ind w:left="4320" w:hanging="180"/>
+      </w:pPr>
+    </w:lvl>
+    <w:lvl w:ilvl="6" w:tplc="0409000F" w:tentative="1">
+      <w:start w:val="1"/>
+      <w:numFmt w:val="decimal"/>
+      <w:lvlText w:val="%7."/>
+      <w:lvlJc w:val="left"/>
+      <w:pPr>
+        <w:ind w:left="5040" w:hanging="360"/>
+      </w:pPr>
+    </w:lvl>
+    <w:lvl w:ilvl="7" w:tplc="04090019" w:tentative="1">
+      <w:start w:val="1"/>
+      <w:numFmt w:val="lowerLetter"/>
+      <w:lvlText w:val="%8."/>
+      <w:lvlJc w:val="left"/>
+      <w:pPr>
+        <w:ind w:left="5760" w:hanging="360"/>
+      </w:pPr>
+    </w:lvl>
+    <w:lvl w:ilvl="8" w:tplc="0409001B" w:tentative="1">
+      <w:start w:val="1"/>
+      <w:numFmt w:val="lowerRoman"/>
+      <w:lvlText w:val="%9."/>
+      <w:lvlJc w:val="right"/>
+      <w:pPr>
+        <w:ind w:left="6480" w:hanging="180"/>
+      </w:pPr>
+    </w:lvl>
+  </w:abstractNum>
+  <w:abstractNum w:abstractNumId="6">
+    <w:nsid w:val="2D4B5AFF"/>
+    <w:multiLevelType w:val="hybridMultilevel"/>
+    <w:tmpl w:val="76D8E02C"/>
+    <w:lvl w:ilvl="0" w:tplc="0409000F">
+      <w:start w:val="1"/>
+      <w:numFmt w:val="decimal"/>
+      <w:lvlText w:val="%1."/>
+      <w:lvlJc w:val="left"/>
+      <w:pPr>
+        <w:ind w:left="720" w:hanging="360"/>
+      </w:pPr>
+    </w:lvl>
+    <w:lvl w:ilvl="1" w:tplc="04090019">
+      <w:start w:val="1"/>
+      <w:numFmt w:val="lowerLetter"/>
+      <w:lvlText w:val="%2."/>
+      <w:lvlJc w:val="left"/>
+      <w:pPr>
+        <w:ind w:left="1440" w:hanging="360"/>
+      </w:pPr>
+    </w:lvl>
+    <w:lvl w:ilvl="2" w:tplc="0409001B">
+      <w:start w:val="1"/>
+      <w:numFmt w:val="lowerRoman"/>
+      <w:lvlText w:val="%3."/>
+      <w:lvlJc w:val="right"/>
+      <w:pPr>
+        <w:ind w:left="2160" w:hanging="180"/>
+      </w:pPr>
+    </w:lvl>
+    <w:lvl w:ilvl="3" w:tplc="87880170">
+      <w:start w:val="1"/>
+      <w:numFmt w:val="decimal"/>
+      <w:lvlText w:val="%4."/>
+      <w:lvlJc w:val="left"/>
+      <w:pPr>
+        <w:ind w:left="720" w:hanging="360"/>
+      </w:pPr>
+      <w:rPr>
+        <w:b w:val="0"/>
+        <w:i w:val="0"/>
+      </w:rPr>
+    </w:lvl>
+    <w:lvl w:ilvl="4" w:tplc="B7280F3A">
+      <w:start w:val="1"/>
+      <w:numFmt w:val="lowerLetter"/>
+      <w:lvlText w:val="%5."/>
+      <w:lvlJc w:val="left"/>
+      <w:pPr>
+        <w:ind w:left="1440" w:hanging="360"/>
+      </w:pPr>
+      <w:rPr>
+        <w:b w:val="0"/>
+        <w:i w:val="0"/>
+      </w:rPr>
+    </w:lvl>
+    <w:lvl w:ilvl="5" w:tplc="0409001B" w:tentative="1">
+      <w:start w:val="1"/>
+      <w:numFmt w:val="lowerRoman"/>
+      <w:lvlText w:val="%6."/>
+      <w:lvlJc w:val="right"/>
+      <w:pPr>
+        <w:ind w:left="4320" w:hanging="180"/>
+      </w:pPr>
+    </w:lvl>
+    <w:lvl w:ilvl="6" w:tplc="0409000F" w:tentative="1">
+      <w:start w:val="1"/>
+      <w:numFmt w:val="decimal"/>
+      <w:lvlText w:val="%7."/>
+      <w:lvlJc w:val="left"/>
+      <w:pPr>
+        <w:ind w:left="5040" w:hanging="360"/>
+      </w:pPr>
+    </w:lvl>
+    <w:lvl w:ilvl="7" w:tplc="04090019" w:tentative="1">
+      <w:start w:val="1"/>
+      <w:numFmt w:val="lowerLetter"/>
+      <w:lvlText w:val="%8."/>
+      <w:lvlJc w:val="left"/>
+      <w:pPr>
+        <w:ind w:left="5760" w:hanging="360"/>
+      </w:pPr>
+    </w:lvl>
+    <w:lvl w:ilvl="8" w:tplc="0409001B" w:tentative="1">
+      <w:start w:val="1"/>
+      <w:numFmt w:val="lowerRoman"/>
+      <w:lvlText w:val="%9."/>
+      <w:lvlJc w:val="right"/>
+      <w:pPr>
+        <w:ind w:left="6480" w:hanging="180"/>
+      </w:pPr>
+    </w:lvl>
+  </w:abstractNum>
+  <w:abstractNum w:abstractNumId="7">
     <w:nsid w:val="2E69328F"/>
     <w:multiLevelType w:val="hybridMultilevel"/>
     <w:tmpl w:val="C930E826"/>
@@ -11755,7 +15183,7 @@
       </w:rPr>
     </w:lvl>
   </w:abstractNum>
-  <w:abstractNum w:abstractNumId="5">
+  <w:abstractNum w:abstractNumId="8">
     <w:nsid w:val="30B1376E"/>
     <w:multiLevelType w:val="hybridMultilevel"/>
     <w:tmpl w:val="567C67E2"/>
@@ -11848,7 +15276,7 @@
       </w:pPr>
     </w:lvl>
   </w:abstractNum>
-  <w:abstractNum w:abstractNumId="6">
+  <w:abstractNum w:abstractNumId="9">
     <w:nsid w:val="3E987B80"/>
     <w:multiLevelType w:val="hybridMultilevel"/>
     <w:tmpl w:val="53DEC396"/>
@@ -11937,7 +15365,7 @@
       </w:pPr>
     </w:lvl>
   </w:abstractNum>
-  <w:abstractNum w:abstractNumId="7">
+  <w:abstractNum w:abstractNumId="10">
     <w:nsid w:val="41E079A3"/>
     <w:multiLevelType w:val="hybridMultilevel"/>
     <w:tmpl w:val="8B4ECEAC"/>
@@ -12050,7 +15478,7 @@
       </w:rPr>
     </w:lvl>
   </w:abstractNum>
-  <w:abstractNum w:abstractNumId="8">
+  <w:abstractNum w:abstractNumId="11">
     <w:nsid w:val="4903291D"/>
     <w:multiLevelType w:val="hybridMultilevel"/>
     <w:tmpl w:val="0F14BD98"/>
@@ -12139,7 +15567,7 @@
       </w:pPr>
     </w:lvl>
   </w:abstractNum>
-  <w:abstractNum w:abstractNumId="9">
+  <w:abstractNum w:abstractNumId="12">
     <w:nsid w:val="4E4A2A0D"/>
     <w:multiLevelType w:val="hybridMultilevel"/>
     <w:tmpl w:val="E8F477B8"/>
@@ -12252,7 +15680,7 @@
       </w:rPr>
     </w:lvl>
   </w:abstractNum>
-  <w:abstractNum w:abstractNumId="10">
+  <w:abstractNum w:abstractNumId="13">
     <w:nsid w:val="61720B80"/>
     <w:multiLevelType w:val="hybridMultilevel"/>
     <w:tmpl w:val="DE9A6836"/>
@@ -12338,7 +15766,7 @@
       </w:pPr>
     </w:lvl>
   </w:abstractNum>
-  <w:abstractNum w:abstractNumId="11">
+  <w:abstractNum w:abstractNumId="14">
     <w:nsid w:val="6796275F"/>
     <w:multiLevelType w:val="hybridMultilevel"/>
     <w:tmpl w:val="4F249578"/>
@@ -12451,7 +15879,7 @@
       </w:rPr>
     </w:lvl>
   </w:abstractNum>
-  <w:abstractNum w:abstractNumId="12">
+  <w:abstractNum w:abstractNumId="15">
     <w:nsid w:val="758A71C6"/>
     <w:multiLevelType w:val="hybridMultilevel"/>
     <w:tmpl w:val="083C377C"/>
@@ -12537,44 +15965,145 @@
       </w:pPr>
     </w:lvl>
   </w:abstractNum>
+  <w:abstractNum w:abstractNumId="16">
+    <w:nsid w:val="79D7103C"/>
+    <w:multiLevelType w:val="hybridMultilevel"/>
+    <w:tmpl w:val="B6600AE4"/>
+    <w:lvl w:ilvl="0" w:tplc="0409000F">
+      <w:start w:val="1"/>
+      <w:numFmt w:val="decimal"/>
+      <w:lvlText w:val="%1."/>
+      <w:lvlJc w:val="left"/>
+      <w:pPr>
+        <w:ind w:left="720" w:hanging="360"/>
+      </w:pPr>
+      <w:rPr>
+        <w:rFonts w:hint="default"/>
+      </w:rPr>
+    </w:lvl>
+    <w:lvl w:ilvl="1" w:tplc="04090019" w:tentative="1">
+      <w:start w:val="1"/>
+      <w:numFmt w:val="lowerLetter"/>
+      <w:lvlText w:val="%2."/>
+      <w:lvlJc w:val="left"/>
+      <w:pPr>
+        <w:ind w:left="1440" w:hanging="360"/>
+      </w:pPr>
+    </w:lvl>
+    <w:lvl w:ilvl="2" w:tplc="0409001B" w:tentative="1">
+      <w:start w:val="1"/>
+      <w:numFmt w:val="lowerRoman"/>
+      <w:lvlText w:val="%3."/>
+      <w:lvlJc w:val="right"/>
+      <w:pPr>
+        <w:ind w:left="2160" w:hanging="180"/>
+      </w:pPr>
+    </w:lvl>
+    <w:lvl w:ilvl="3" w:tplc="0409000F" w:tentative="1">
+      <w:start w:val="1"/>
+      <w:numFmt w:val="decimal"/>
+      <w:lvlText w:val="%4."/>
+      <w:lvlJc w:val="left"/>
+      <w:pPr>
+        <w:ind w:left="2880" w:hanging="360"/>
+      </w:pPr>
+    </w:lvl>
+    <w:lvl w:ilvl="4" w:tplc="04090019" w:tentative="1">
+      <w:start w:val="1"/>
+      <w:numFmt w:val="lowerLetter"/>
+      <w:lvlText w:val="%5."/>
+      <w:lvlJc w:val="left"/>
+      <w:pPr>
+        <w:ind w:left="3600" w:hanging="360"/>
+      </w:pPr>
+    </w:lvl>
+    <w:lvl w:ilvl="5" w:tplc="0409001B" w:tentative="1">
+      <w:start w:val="1"/>
+      <w:numFmt w:val="lowerRoman"/>
+      <w:lvlText w:val="%6."/>
+      <w:lvlJc w:val="right"/>
+      <w:pPr>
+        <w:ind w:left="4320" w:hanging="180"/>
+      </w:pPr>
+    </w:lvl>
+    <w:lvl w:ilvl="6" w:tplc="0409000F" w:tentative="1">
+      <w:start w:val="1"/>
+      <w:numFmt w:val="decimal"/>
+      <w:lvlText w:val="%7."/>
+      <w:lvlJc w:val="left"/>
+      <w:pPr>
+        <w:ind w:left="5040" w:hanging="360"/>
+      </w:pPr>
+    </w:lvl>
+    <w:lvl w:ilvl="7" w:tplc="04090019" w:tentative="1">
+      <w:start w:val="1"/>
+      <w:numFmt w:val="lowerLetter"/>
+      <w:lvlText w:val="%8."/>
+      <w:lvlJc w:val="left"/>
+      <w:pPr>
+        <w:ind w:left="5760" w:hanging="360"/>
+      </w:pPr>
+    </w:lvl>
+    <w:lvl w:ilvl="8" w:tplc="0409001B" w:tentative="1">
+      <w:start w:val="1"/>
+      <w:numFmt w:val="lowerRoman"/>
+      <w:lvlText w:val="%9."/>
+      <w:lvlJc w:val="right"/>
+      <w:pPr>
+        <w:ind w:left="6480" w:hanging="180"/>
+      </w:pPr>
+    </w:lvl>
+  </w:abstractNum>
   <w:num w:numId="1">
-    <w:abstractNumId w:val="5"/>
+    <w:abstractNumId w:val="8"/>
   </w:num>
   <w:num w:numId="2">
-    <w:abstractNumId w:val="4"/>
+    <w:abstractNumId w:val="7"/>
   </w:num>
   <w:num w:numId="3">
-    <w:abstractNumId w:val="8"/>
+    <w:abstractNumId w:val="11"/>
   </w:num>
   <w:num w:numId="4">
-    <w:abstractNumId w:val="6"/>
+    <w:abstractNumId w:val="9"/>
   </w:num>
   <w:num w:numId="5">
-    <w:abstractNumId w:val="7"/>
+    <w:abstractNumId w:val="10"/>
   </w:num>
   <w:num w:numId="6">
     <w:abstractNumId w:val="0"/>
   </w:num>
   <w:num w:numId="7">
-    <w:abstractNumId w:val="9"/>
+    <w:abstractNumId w:val="12"/>
   </w:num>
   <w:num w:numId="8">
+    <w:abstractNumId w:val="3"/>
+  </w:num>
+  <w:num w:numId="9">
     <w:abstractNumId w:val="2"/>
   </w:num>
-  <w:num w:numId="9">
+  <w:num w:numId="10">
+    <w:abstractNumId w:val="13"/>
+  </w:num>
+  <w:num w:numId="11">
+    <w:abstractNumId w:val="14"/>
+  </w:num>
+  <w:num w:numId="12">
+    <w:abstractNumId w:val="6"/>
+  </w:num>
+  <w:num w:numId="13">
+    <w:abstractNumId w:val="15"/>
+  </w:num>
+  <w:num w:numId="14">
     <w:abstractNumId w:val="1"/>
   </w:num>
-  <w:num w:numId="10">
-    <w:abstractNumId w:val="10"/>
+  <w:num w:numId="15">
+    <w:abstractNumId w:val="4"/>
   </w:num>
-  <w:num w:numId="11">
-    <w:abstractNumId w:val="11"/>
+  <w:num w:numId="16">
+    <w:abstractNumId w:val="16"/>
   </w:num>
-  <w:num w:numId="12">
-    <w:abstractNumId w:val="3"/>
-  </w:num>
-  <w:num w:numId="13">
-    <w:abstractNumId w:val="12"/>
+  <w:num w:numId="17">
+    <w:abstractNumId w:val="5"/>
   </w:num>
 </w:numbering>
 </file>
@@ -12738,10 +16267,12 @@
   <w:style w:type="paragraph" w:default="1" w:styleId="Normal">
     <w:name w:val="Normal"/>
     <w:qFormat/>
+    <w:rsid w:val="00AB3F25"/>
   </w:style>
   <w:style w:type="character" w:default="1" w:styleId="DefaultParagraphFont">
     <w:name w:val="Default Paragraph Font"/>
     <w:uiPriority w:val="1"/>
+    <w:semiHidden/>
     <w:unhideWhenUsed/>
   </w:style>
   <w:style w:type="table" w:default="1" w:styleId="TableNormal">
@@ -13023,10 +16554,12 @@
   <w:style w:type="paragraph" w:default="1" w:styleId="Normal">
     <w:name w:val="Normal"/>
     <w:qFormat/>
+    <w:rsid w:val="00AB3F25"/>
   </w:style>
   <w:style w:type="character" w:default="1" w:styleId="DefaultParagraphFont">
     <w:name w:val="Default Paragraph Font"/>
     <w:uiPriority w:val="1"/>
+    <w:semiHidden/>
     <w:unhideWhenUsed/>
   </w:style>
   <w:style w:type="table" w:default="1" w:styleId="TableNormal">
@@ -13439,7 +16972,7 @@
 </file>
 
 <file path=customXml/itemProps1.xml><?xml version="1.0" encoding="utf-8"?>
-<ds:datastoreItem xmlns:ds="http://schemas.openxmlformats.org/officeDocument/2006/customXml" ds:itemID="{02C05503-412D-4FB7-8C7D-D88C720FC7D1}">
+<ds:datastoreItem xmlns:ds="http://schemas.openxmlformats.org/officeDocument/2006/customXml" ds:itemID="{C1A45FA2-326B-4BD2-92FA-98C0C58FBF3B}">
   <ds:schemaRefs>
     <ds:schemaRef ds:uri="http://schemas.openxmlformats.org/officeDocument/2006/bibliography"/>
   </ds:schemaRefs>

</xml_diff>